<commit_message>
Extendido Validez y confiabilidad
</commit_message>
<xml_diff>
--- a/Marco-metodologico.docx
+++ b/Marco-metodologico.docx
@@ -508,27 +508,7 @@
           <w:sz w:val="24"/>
           <w:szCs w:val="24"/>
         </w:rPr>
-        <w:t xml:space="preserve">En cuanto a los elementos que es necesario </w:t>
-      </w:r>
-      <w:proofErr w:type="spellStart"/>
-      <w:r>
-        <w:rPr>
-          <w:rFonts w:ascii="Arial" w:eastAsia="Arial" w:hAnsi="Arial" w:cs="Arial"/>
-          <w:i/>
-          <w:sz w:val="24"/>
-          <w:szCs w:val="24"/>
-        </w:rPr>
-        <w:t>operacionalizar</w:t>
-      </w:r>
-      <w:proofErr w:type="spellEnd"/>
-      <w:r>
-        <w:rPr>
-          <w:rFonts w:ascii="Arial" w:eastAsia="Arial" w:hAnsi="Arial" w:cs="Arial"/>
-          <w:i/>
-          <w:sz w:val="24"/>
-          <w:szCs w:val="24"/>
-        </w:rPr>
-        <w:t xml:space="preserve"> pueden dividirse en dos grandes campos que requieren un tratamiento diferenciado por su propia naturaleza: el universo y sus variables”</w:t>
+        <w:t>En cuanto a los elementos que es necesario operacionalizar pueden dividirse en dos grandes campos que requieren un tratamiento diferenciado por su propia naturaleza: el universo y sus variables”</w:t>
       </w:r>
     </w:p>
     <w:p>
@@ -725,7 +705,6 @@
         </w:rPr>
         <w:t xml:space="preserve">Según el autor (Santa </w:t>
       </w:r>
-      <w:proofErr w:type="spellStart"/>
       <w:r>
         <w:rPr>
           <w:rFonts w:ascii="Arial" w:eastAsia="Times New Roman" w:hAnsi="Arial" w:cs="Arial"/>
@@ -734,9 +713,8 @@
           <w:szCs w:val="24"/>
           <w:lang w:val="es-VE" w:eastAsia="es-VE"/>
         </w:rPr>
-        <w:t>Palella</w:t>
-      </w:r>
-      <w:proofErr w:type="spellEnd"/>
+        <w:t xml:space="preserve">Palella y Feliberto Martins, </w:t>
+      </w:r>
       <w:r>
         <w:rPr>
           <w:rFonts w:ascii="Arial" w:eastAsia="Times New Roman" w:hAnsi="Arial" w:cs="Arial"/>
@@ -745,10 +723,14 @@
           <w:szCs w:val="24"/>
           <w:lang w:val="es-VE" w:eastAsia="es-VE"/>
         </w:rPr>
-        <w:t xml:space="preserve"> y </w:t>
-      </w:r>
-      <w:proofErr w:type="spellStart"/>
-      <w:r>
+        <w:t>2010), define: El diseño experimental es aquel según el cual el investigador manipula una variable experimental no comprobada, bajo condiciones estrictamente controladas. Su objetivo es describir de qué modo y porque causa se produce o puede producirse un fenómeno. Busca predecir el futuro, elaborar pronósticos que una vez confirmados, se convierten en leyes y generalizaciones tendentes a incrementar el cúmulo de conocimientos pedagógicos y el mejoramiento de la acción educativa. (pag.86)</w:t>
+      </w:r>
+    </w:p>
+    <w:p>
+      <w:pPr>
+        <w:shd w:val="clear" w:color="auto" w:fill="FFFFFF"/>
+        <w:spacing w:after="0" w:line="334" w:lineRule="atLeast"/>
+        <w:jc w:val="both"/>
         <w:rPr>
           <w:rFonts w:ascii="Arial" w:eastAsia="Times New Roman" w:hAnsi="Arial" w:cs="Arial"/>
           <w:color w:val="000000" w:themeColor="text1"/>
@@ -756,10 +738,74 @@
           <w:szCs w:val="24"/>
           <w:lang w:val="es-VE" w:eastAsia="es-VE"/>
         </w:rPr>
-        <w:t>Feliberto</w:t>
-      </w:r>
-      <w:proofErr w:type="spellEnd"/>
-      <w:r>
+      </w:pPr>
+    </w:p>
+    <w:p>
+      <w:pPr>
+        <w:shd w:val="clear" w:color="auto" w:fill="FFFFFF"/>
+        <w:spacing w:after="0" w:line="334" w:lineRule="atLeast"/>
+        <w:jc w:val="both"/>
+        <w:rPr>
+          <w:rFonts w:ascii="Arial" w:eastAsia="Times New Roman" w:hAnsi="Arial" w:cs="Arial"/>
+          <w:b/>
+          <w:bCs/>
+          <w:color w:val="000000" w:themeColor="text1"/>
+          <w:sz w:val="24"/>
+          <w:szCs w:val="24"/>
+          <w:lang w:val="es-VE" w:eastAsia="es-VE"/>
+        </w:rPr>
+      </w:pPr>
+    </w:p>
+    <w:p>
+      <w:pPr>
+        <w:shd w:val="clear" w:color="auto" w:fill="FFFFFF"/>
+        <w:spacing w:after="0" w:line="334" w:lineRule="atLeast"/>
+        <w:jc w:val="both"/>
+        <w:rPr>
+          <w:rFonts w:ascii="Arial" w:eastAsia="Times New Roman" w:hAnsi="Arial" w:cs="Arial"/>
+          <w:b/>
+          <w:bCs/>
+          <w:color w:val="000000" w:themeColor="text1"/>
+          <w:sz w:val="24"/>
+          <w:szCs w:val="24"/>
+          <w:lang w:val="es-VE" w:eastAsia="es-VE"/>
+        </w:rPr>
+      </w:pPr>
+    </w:p>
+    <w:p>
+      <w:pPr>
+        <w:shd w:val="clear" w:color="auto" w:fill="FFFFFF"/>
+        <w:spacing w:after="0" w:line="334" w:lineRule="atLeast"/>
+        <w:jc w:val="both"/>
+        <w:rPr>
+          <w:rFonts w:ascii="Arial" w:eastAsia="Times New Roman" w:hAnsi="Arial" w:cs="Arial"/>
+          <w:b/>
+          <w:bCs/>
+          <w:color w:val="000000" w:themeColor="text1"/>
+          <w:sz w:val="24"/>
+          <w:szCs w:val="24"/>
+          <w:lang w:val="es-VE" w:eastAsia="es-VE"/>
+        </w:rPr>
+      </w:pPr>
+      <w:r>
+        <w:rPr>
+          <w:rFonts w:ascii="Arial" w:eastAsia="Times New Roman" w:hAnsi="Arial" w:cs="Arial"/>
+          <w:b/>
+          <w:bCs/>
+          <w:color w:val="000000" w:themeColor="text1"/>
+          <w:sz w:val="24"/>
+          <w:szCs w:val="24"/>
+          <w:lang w:val="es-VE" w:eastAsia="es-VE"/>
+        </w:rPr>
+        <w:lastRenderedPageBreak/>
+        <w:t>Diseño no experimental</w:t>
+      </w:r>
+    </w:p>
+    <w:p>
+      <w:pPr>
+        <w:shd w:val="clear" w:color="auto" w:fill="FFFFFF"/>
+        <w:spacing w:after="0" w:line="334" w:lineRule="atLeast"/>
+        <w:jc w:val="both"/>
         <w:rPr>
           <w:rFonts w:ascii="Arial" w:eastAsia="Times New Roman" w:hAnsi="Arial" w:cs="Arial"/>
           <w:color w:val="000000" w:themeColor="text1"/>
@@ -767,10 +813,13 @@
           <w:szCs w:val="24"/>
           <w:lang w:val="es-VE" w:eastAsia="es-VE"/>
         </w:rPr>
-        <w:t xml:space="preserve"> </w:t>
-      </w:r>
-      <w:proofErr w:type="spellStart"/>
-      <w:r>
+      </w:pPr>
+    </w:p>
+    <w:p>
+      <w:pPr>
+        <w:shd w:val="clear" w:color="auto" w:fill="FFFFFF"/>
+        <w:spacing w:after="0" w:line="360" w:lineRule="auto"/>
+        <w:jc w:val="both"/>
         <w:rPr>
           <w:rFonts w:ascii="Arial" w:eastAsia="Times New Roman" w:hAnsi="Arial" w:cs="Arial"/>
           <w:color w:val="000000" w:themeColor="text1"/>
@@ -778,9 +827,7 @@
           <w:szCs w:val="24"/>
           <w:lang w:val="es-VE" w:eastAsia="es-VE"/>
         </w:rPr>
-        <w:t>Martins</w:t>
-      </w:r>
-      <w:proofErr w:type="spellEnd"/>
+      </w:pPr>
       <w:r>
         <w:rPr>
           <w:rFonts w:ascii="Arial" w:eastAsia="Times New Roman" w:hAnsi="Arial" w:cs="Arial"/>
@@ -789,7 +836,7 @@
           <w:szCs w:val="24"/>
           <w:lang w:val="es-VE" w:eastAsia="es-VE"/>
         </w:rPr>
-        <w:t xml:space="preserve">, </w:t>
+        <w:t xml:space="preserve">     </w:t>
       </w:r>
       <w:r>
         <w:rPr>
@@ -799,7 +846,77 @@
           <w:szCs w:val="24"/>
           <w:lang w:val="es-VE" w:eastAsia="es-VE"/>
         </w:rPr>
-        <w:t>2010), define: El diseño experimental es aquel según el cual el investigador manipula una variable experimental no comprobada, bajo condiciones estrictamente controladas. Su objetivo es describir de qué modo y porque causa se produce o puede producirse un fenómeno. Busca predecir el futuro, elaborar pronósticos que una vez confirmados, se convierten en leyes y generalizaciones tendentes a incrementar el cúmulo de conocimientos pedagógicos y el mejoramiento de la acción educativa. (pag.86)</w:t>
+        <w:t>Según el autor (Santa Palella y F</w:t>
+      </w:r>
+      <w:r>
+        <w:rPr>
+          <w:rFonts w:ascii="Arial" w:eastAsia="Times New Roman" w:hAnsi="Arial" w:cs="Arial"/>
+          <w:color w:val="000000" w:themeColor="text1"/>
+          <w:sz w:val="24"/>
+          <w:szCs w:val="24"/>
+          <w:lang w:val="es-VE" w:eastAsia="es-VE"/>
+        </w:rPr>
+        <w:t>eliberto Martins</w:t>
+      </w:r>
+      <w:r>
+        <w:rPr>
+          <w:rFonts w:ascii="Arial" w:eastAsia="Times New Roman" w:hAnsi="Arial" w:cs="Arial"/>
+          <w:color w:val="000000" w:themeColor="text1"/>
+          <w:sz w:val="24"/>
+          <w:szCs w:val="24"/>
+          <w:lang w:val="es-VE" w:eastAsia="es-VE"/>
+        </w:rPr>
+        <w:t>,</w:t>
+      </w:r>
+      <w:r>
+        <w:rPr>
+          <w:rFonts w:ascii="Arial" w:eastAsia="Times New Roman" w:hAnsi="Arial" w:cs="Arial"/>
+          <w:color w:val="000000" w:themeColor="text1"/>
+          <w:sz w:val="24"/>
+          <w:szCs w:val="24"/>
+          <w:lang w:val="es-VE" w:eastAsia="es-VE"/>
+        </w:rPr>
+        <w:t xml:space="preserve"> 2010), define: El diseño no experimental es el que se realiza sin manipular en forma deliberada ninguna variable. El investigador no sustituye intencionalmente las variables independientes. Se observan los hechos tal y como se</w:t>
+      </w:r>
+      <w:r>
+        <w:rPr>
+          <w:rFonts w:ascii="Arial" w:eastAsia="Times New Roman" w:hAnsi="Arial" w:cs="Arial"/>
+          <w:color w:val="000000" w:themeColor="text1"/>
+          <w:sz w:val="24"/>
+          <w:szCs w:val="24"/>
+          <w:lang w:val="es-VE" w:eastAsia="es-VE"/>
+        </w:rPr>
+        <w:t xml:space="preserve"> </w:t>
+      </w:r>
+      <w:r>
+        <w:rPr>
+          <w:rFonts w:ascii="Arial" w:eastAsia="Times New Roman" w:hAnsi="Arial" w:cs="Arial"/>
+          <w:color w:val="000000" w:themeColor="text1"/>
+          <w:sz w:val="24"/>
+          <w:szCs w:val="24"/>
+          <w:lang w:val="es-VE" w:eastAsia="es-VE"/>
+        </w:rPr>
+        <w:t>presentan e</w:t>
+      </w:r>
+      <w:r>
+        <w:rPr>
+          <w:rFonts w:ascii="Arial" w:eastAsia="Times New Roman" w:hAnsi="Arial" w:cs="Arial"/>
+          <w:color w:val="000000" w:themeColor="text1"/>
+          <w:sz w:val="24"/>
+          <w:szCs w:val="24"/>
+          <w:lang w:val="es-VE" w:eastAsia="es-VE"/>
+        </w:rPr>
+        <w:t>n</w:t>
+      </w:r>
+      <w:r>
+        <w:rPr>
+          <w:rFonts w:ascii="Arial" w:eastAsia="Times New Roman" w:hAnsi="Arial" w:cs="Arial"/>
+          <w:color w:val="000000" w:themeColor="text1"/>
+          <w:sz w:val="24"/>
+          <w:szCs w:val="24"/>
+          <w:lang w:val="es-VE" w:eastAsia="es-VE"/>
+        </w:rPr>
+        <w:t xml:space="preserve"> su contexto real y en un tiempo determinado o no, para luego analizarlos. Por lo tanto en este diseño no se construye una situación especifica si no que se observa las que existen. (pag.87)</w:t>
       </w:r>
     </w:p>
     <w:p>
@@ -831,6 +948,18 @@
           <w:lang w:val="es-VE" w:eastAsia="es-VE"/>
         </w:rPr>
       </w:pPr>
+      <w:r>
+        <w:rPr>
+          <w:rFonts w:ascii="Arial" w:eastAsia="Times New Roman" w:hAnsi="Arial" w:cs="Arial"/>
+          <w:b/>
+          <w:bCs/>
+          <w:color w:val="000000" w:themeColor="text1"/>
+          <w:sz w:val="24"/>
+          <w:szCs w:val="24"/>
+          <w:lang w:val="es-VE" w:eastAsia="es-VE"/>
+        </w:rPr>
+        <w:t>Diseño bibliográfico</w:t>
+      </w:r>
     </w:p>
     <w:p>
       <w:pPr>
@@ -839,8 +968,6 @@
         <w:jc w:val="both"/>
         <w:rPr>
           <w:rFonts w:ascii="Arial" w:eastAsia="Times New Roman" w:hAnsi="Arial" w:cs="Arial"/>
-          <w:b/>
-          <w:bCs/>
           <w:color w:val="000000" w:themeColor="text1"/>
           <w:sz w:val="24"/>
           <w:szCs w:val="24"/>
@@ -851,36 +978,7 @@
     <w:p>
       <w:pPr>
         <w:shd w:val="clear" w:color="auto" w:fill="FFFFFF"/>
-        <w:spacing w:after="0" w:line="334" w:lineRule="atLeast"/>
-        <w:jc w:val="both"/>
-        <w:rPr>
-          <w:rFonts w:ascii="Arial" w:eastAsia="Times New Roman" w:hAnsi="Arial" w:cs="Arial"/>
-          <w:b/>
-          <w:bCs/>
-          <w:color w:val="000000" w:themeColor="text1"/>
-          <w:sz w:val="24"/>
-          <w:szCs w:val="24"/>
-          <w:lang w:val="es-VE" w:eastAsia="es-VE"/>
-        </w:rPr>
-      </w:pPr>
-      <w:r>
-        <w:rPr>
-          <w:rFonts w:ascii="Arial" w:eastAsia="Times New Roman" w:hAnsi="Arial" w:cs="Arial"/>
-          <w:b/>
-          <w:bCs/>
-          <w:color w:val="000000" w:themeColor="text1"/>
-          <w:sz w:val="24"/>
-          <w:szCs w:val="24"/>
-          <w:lang w:val="es-VE" w:eastAsia="es-VE"/>
-        </w:rPr>
-        <w:lastRenderedPageBreak/>
-        <w:t>Diseño no experimental</w:t>
-      </w:r>
-    </w:p>
-    <w:p>
-      <w:pPr>
-        <w:shd w:val="clear" w:color="auto" w:fill="FFFFFF"/>
-        <w:spacing w:after="0" w:line="334" w:lineRule="atLeast"/>
+        <w:spacing w:after="0" w:line="360" w:lineRule="auto"/>
         <w:jc w:val="both"/>
         <w:rPr>
           <w:rFonts w:ascii="Arial" w:eastAsia="Times New Roman" w:hAnsi="Arial" w:cs="Arial"/>
@@ -890,12 +988,7 @@
           <w:lang w:val="es-VE" w:eastAsia="es-VE"/>
         </w:rPr>
       </w:pPr>
-    </w:p>
-    <w:p>
-      <w:pPr>
-        <w:shd w:val="clear" w:color="auto" w:fill="FFFFFF"/>
-        <w:spacing w:after="0" w:line="360" w:lineRule="auto"/>
-        <w:jc w:val="both"/>
+      <w:r>
         <w:rPr>
           <w:rFonts w:ascii="Arial" w:eastAsia="Times New Roman" w:hAnsi="Arial" w:cs="Arial"/>
           <w:color w:val="000000" w:themeColor="text1"/>
@@ -903,7 +996,8 @@
           <w:szCs w:val="24"/>
           <w:lang w:val="es-VE" w:eastAsia="es-VE"/>
         </w:rPr>
-      </w:pPr>
+        <w:t xml:space="preserve">     </w:t>
+      </w:r>
       <w:r>
         <w:rPr>
           <w:rFonts w:ascii="Arial" w:eastAsia="Times New Roman" w:hAnsi="Arial" w:cs="Arial"/>
@@ -912,7 +1006,7 @@
           <w:szCs w:val="24"/>
           <w:lang w:val="es-VE" w:eastAsia="es-VE"/>
         </w:rPr>
-        <w:t xml:space="preserve">     </w:t>
+        <w:t>Segú</w:t>
       </w:r>
       <w:r>
         <w:rPr>
@@ -922,9 +1016,8 @@
           <w:szCs w:val="24"/>
           <w:lang w:val="es-VE" w:eastAsia="es-VE"/>
         </w:rPr>
-        <w:t xml:space="preserve">Según el autor (Santa </w:t>
-      </w:r>
-      <w:proofErr w:type="spellStart"/>
+        <w:t>n el autor (Santa Palella y F</w:t>
+      </w:r>
       <w:r>
         <w:rPr>
           <w:rFonts w:ascii="Arial" w:eastAsia="Times New Roman" w:hAnsi="Arial" w:cs="Arial"/>
@@ -933,9 +1026,8 @@
           <w:szCs w:val="24"/>
           <w:lang w:val="es-VE" w:eastAsia="es-VE"/>
         </w:rPr>
-        <w:t>Palella</w:t>
-      </w:r>
-      <w:proofErr w:type="spellEnd"/>
+        <w:t>eli</w:t>
+      </w:r>
       <w:r>
         <w:rPr>
           <w:rFonts w:ascii="Arial" w:eastAsia="Times New Roman" w:hAnsi="Arial" w:cs="Arial"/>
@@ -944,297 +1036,7 @@
           <w:szCs w:val="24"/>
           <w:lang w:val="es-VE" w:eastAsia="es-VE"/>
         </w:rPr>
-        <w:t xml:space="preserve"> y </w:t>
-      </w:r>
-      <w:proofErr w:type="spellStart"/>
-      <w:r>
-        <w:rPr>
-          <w:rFonts w:ascii="Arial" w:eastAsia="Times New Roman" w:hAnsi="Arial" w:cs="Arial"/>
-          <w:color w:val="000000" w:themeColor="text1"/>
-          <w:sz w:val="24"/>
-          <w:szCs w:val="24"/>
-          <w:lang w:val="es-VE" w:eastAsia="es-VE"/>
-        </w:rPr>
-        <w:t>F</w:t>
-      </w:r>
-      <w:r>
-        <w:rPr>
-          <w:rFonts w:ascii="Arial" w:eastAsia="Times New Roman" w:hAnsi="Arial" w:cs="Arial"/>
-          <w:color w:val="000000" w:themeColor="text1"/>
-          <w:sz w:val="24"/>
-          <w:szCs w:val="24"/>
-          <w:lang w:val="es-VE" w:eastAsia="es-VE"/>
-        </w:rPr>
-        <w:t>eliberto</w:t>
-      </w:r>
-      <w:proofErr w:type="spellEnd"/>
-      <w:r>
-        <w:rPr>
-          <w:rFonts w:ascii="Arial" w:eastAsia="Times New Roman" w:hAnsi="Arial" w:cs="Arial"/>
-          <w:color w:val="000000" w:themeColor="text1"/>
-          <w:sz w:val="24"/>
-          <w:szCs w:val="24"/>
-          <w:lang w:val="es-VE" w:eastAsia="es-VE"/>
-        </w:rPr>
-        <w:t xml:space="preserve"> </w:t>
-      </w:r>
-      <w:proofErr w:type="spellStart"/>
-      <w:r>
-        <w:rPr>
-          <w:rFonts w:ascii="Arial" w:eastAsia="Times New Roman" w:hAnsi="Arial" w:cs="Arial"/>
-          <w:color w:val="000000" w:themeColor="text1"/>
-          <w:sz w:val="24"/>
-          <w:szCs w:val="24"/>
-          <w:lang w:val="es-VE" w:eastAsia="es-VE"/>
-        </w:rPr>
-        <w:t>Martins</w:t>
-      </w:r>
-      <w:proofErr w:type="spellEnd"/>
-      <w:r>
-        <w:rPr>
-          <w:rFonts w:ascii="Arial" w:eastAsia="Times New Roman" w:hAnsi="Arial" w:cs="Arial"/>
-          <w:color w:val="000000" w:themeColor="text1"/>
-          <w:sz w:val="24"/>
-          <w:szCs w:val="24"/>
-          <w:lang w:val="es-VE" w:eastAsia="es-VE"/>
-        </w:rPr>
-        <w:t>,</w:t>
-      </w:r>
-      <w:r>
-        <w:rPr>
-          <w:rFonts w:ascii="Arial" w:eastAsia="Times New Roman" w:hAnsi="Arial" w:cs="Arial"/>
-          <w:color w:val="000000" w:themeColor="text1"/>
-          <w:sz w:val="24"/>
-          <w:szCs w:val="24"/>
-          <w:lang w:val="es-VE" w:eastAsia="es-VE"/>
-        </w:rPr>
-        <w:t xml:space="preserve"> 2010), define: El diseño no experimental es el que se realiza sin manipular en forma deliberada ninguna variable. El investigador no sustituye intencionalmente las variables independientes. Se observan los hechos tal y como se</w:t>
-      </w:r>
-      <w:r>
-        <w:rPr>
-          <w:rFonts w:ascii="Arial" w:eastAsia="Times New Roman" w:hAnsi="Arial" w:cs="Arial"/>
-          <w:color w:val="000000" w:themeColor="text1"/>
-          <w:sz w:val="24"/>
-          <w:szCs w:val="24"/>
-          <w:lang w:val="es-VE" w:eastAsia="es-VE"/>
-        </w:rPr>
-        <w:t xml:space="preserve"> </w:t>
-      </w:r>
-      <w:r>
-        <w:rPr>
-          <w:rFonts w:ascii="Arial" w:eastAsia="Times New Roman" w:hAnsi="Arial" w:cs="Arial"/>
-          <w:color w:val="000000" w:themeColor="text1"/>
-          <w:sz w:val="24"/>
-          <w:szCs w:val="24"/>
-          <w:lang w:val="es-VE" w:eastAsia="es-VE"/>
-        </w:rPr>
-        <w:t>presentan e</w:t>
-      </w:r>
-      <w:r>
-        <w:rPr>
-          <w:rFonts w:ascii="Arial" w:eastAsia="Times New Roman" w:hAnsi="Arial" w:cs="Arial"/>
-          <w:color w:val="000000" w:themeColor="text1"/>
-          <w:sz w:val="24"/>
-          <w:szCs w:val="24"/>
-          <w:lang w:val="es-VE" w:eastAsia="es-VE"/>
-        </w:rPr>
-        <w:t>n</w:t>
-      </w:r>
-      <w:r>
-        <w:rPr>
-          <w:rFonts w:ascii="Arial" w:eastAsia="Times New Roman" w:hAnsi="Arial" w:cs="Arial"/>
-          <w:color w:val="000000" w:themeColor="text1"/>
-          <w:sz w:val="24"/>
-          <w:szCs w:val="24"/>
-          <w:lang w:val="es-VE" w:eastAsia="es-VE"/>
-        </w:rPr>
-        <w:t xml:space="preserve"> su contexto real y en un tiempo determinado o no, para luego analizarlos. Por lo tanto en este diseño no se construye una situación especifica si no que se observa las que existen. (pag.87)</w:t>
-      </w:r>
-    </w:p>
-    <w:p>
-      <w:pPr>
-        <w:shd w:val="clear" w:color="auto" w:fill="FFFFFF"/>
-        <w:spacing w:after="0" w:line="334" w:lineRule="atLeast"/>
-        <w:jc w:val="both"/>
-        <w:rPr>
-          <w:rFonts w:ascii="Arial" w:eastAsia="Times New Roman" w:hAnsi="Arial" w:cs="Arial"/>
-          <w:color w:val="000000" w:themeColor="text1"/>
-          <w:sz w:val="24"/>
-          <w:szCs w:val="24"/>
-          <w:lang w:val="es-VE" w:eastAsia="es-VE"/>
-        </w:rPr>
-      </w:pPr>
-    </w:p>
-    <w:p>
-      <w:pPr>
-        <w:shd w:val="clear" w:color="auto" w:fill="FFFFFF"/>
-        <w:spacing w:after="0" w:line="334" w:lineRule="atLeast"/>
-        <w:jc w:val="both"/>
-        <w:rPr>
-          <w:rFonts w:ascii="Arial" w:eastAsia="Times New Roman" w:hAnsi="Arial" w:cs="Arial"/>
-          <w:b/>
-          <w:bCs/>
-          <w:color w:val="000000" w:themeColor="text1"/>
-          <w:sz w:val="24"/>
-          <w:szCs w:val="24"/>
-          <w:lang w:val="es-VE" w:eastAsia="es-VE"/>
-        </w:rPr>
-      </w:pPr>
-      <w:r>
-        <w:rPr>
-          <w:rFonts w:ascii="Arial" w:eastAsia="Times New Roman" w:hAnsi="Arial" w:cs="Arial"/>
-          <w:b/>
-          <w:bCs/>
-          <w:color w:val="000000" w:themeColor="text1"/>
-          <w:sz w:val="24"/>
-          <w:szCs w:val="24"/>
-          <w:lang w:val="es-VE" w:eastAsia="es-VE"/>
-        </w:rPr>
-        <w:t>Diseño bibliográfico</w:t>
-      </w:r>
-    </w:p>
-    <w:p>
-      <w:pPr>
-        <w:shd w:val="clear" w:color="auto" w:fill="FFFFFF"/>
-        <w:spacing w:after="0" w:line="334" w:lineRule="atLeast"/>
-        <w:jc w:val="both"/>
-        <w:rPr>
-          <w:rFonts w:ascii="Arial" w:eastAsia="Times New Roman" w:hAnsi="Arial" w:cs="Arial"/>
-          <w:color w:val="000000" w:themeColor="text1"/>
-          <w:sz w:val="24"/>
-          <w:szCs w:val="24"/>
-          <w:lang w:val="es-VE" w:eastAsia="es-VE"/>
-        </w:rPr>
-      </w:pPr>
-    </w:p>
-    <w:p>
-      <w:pPr>
-        <w:shd w:val="clear" w:color="auto" w:fill="FFFFFF"/>
-        <w:spacing w:after="0" w:line="360" w:lineRule="auto"/>
-        <w:jc w:val="both"/>
-        <w:rPr>
-          <w:rFonts w:ascii="Arial" w:eastAsia="Times New Roman" w:hAnsi="Arial" w:cs="Arial"/>
-          <w:color w:val="000000" w:themeColor="text1"/>
-          <w:sz w:val="24"/>
-          <w:szCs w:val="24"/>
-          <w:lang w:val="es-VE" w:eastAsia="es-VE"/>
-        </w:rPr>
-      </w:pPr>
-      <w:r>
-        <w:rPr>
-          <w:rFonts w:ascii="Arial" w:eastAsia="Times New Roman" w:hAnsi="Arial" w:cs="Arial"/>
-          <w:color w:val="000000" w:themeColor="text1"/>
-          <w:sz w:val="24"/>
-          <w:szCs w:val="24"/>
-          <w:lang w:val="es-VE" w:eastAsia="es-VE"/>
-        </w:rPr>
-        <w:t xml:space="preserve">     </w:t>
-      </w:r>
-      <w:r>
-        <w:rPr>
-          <w:rFonts w:ascii="Arial" w:eastAsia="Times New Roman" w:hAnsi="Arial" w:cs="Arial"/>
-          <w:color w:val="000000" w:themeColor="text1"/>
-          <w:sz w:val="24"/>
-          <w:szCs w:val="24"/>
-          <w:lang w:val="es-VE" w:eastAsia="es-VE"/>
-        </w:rPr>
-        <w:t>Segú</w:t>
-      </w:r>
-      <w:r>
-        <w:rPr>
-          <w:rFonts w:ascii="Arial" w:eastAsia="Times New Roman" w:hAnsi="Arial" w:cs="Arial"/>
-          <w:color w:val="000000" w:themeColor="text1"/>
-          <w:sz w:val="24"/>
-          <w:szCs w:val="24"/>
-          <w:lang w:val="es-VE" w:eastAsia="es-VE"/>
-        </w:rPr>
-        <w:t xml:space="preserve">n el autor (Santa </w:t>
-      </w:r>
-      <w:proofErr w:type="spellStart"/>
-      <w:r>
-        <w:rPr>
-          <w:rFonts w:ascii="Arial" w:eastAsia="Times New Roman" w:hAnsi="Arial" w:cs="Arial"/>
-          <w:color w:val="000000" w:themeColor="text1"/>
-          <w:sz w:val="24"/>
-          <w:szCs w:val="24"/>
-          <w:lang w:val="es-VE" w:eastAsia="es-VE"/>
-        </w:rPr>
-        <w:t>Palella</w:t>
-      </w:r>
-      <w:proofErr w:type="spellEnd"/>
-      <w:r>
-        <w:rPr>
-          <w:rFonts w:ascii="Arial" w:eastAsia="Times New Roman" w:hAnsi="Arial" w:cs="Arial"/>
-          <w:color w:val="000000" w:themeColor="text1"/>
-          <w:sz w:val="24"/>
-          <w:szCs w:val="24"/>
-          <w:lang w:val="es-VE" w:eastAsia="es-VE"/>
-        </w:rPr>
-        <w:t xml:space="preserve"> y </w:t>
-      </w:r>
-      <w:proofErr w:type="spellStart"/>
-      <w:r>
-        <w:rPr>
-          <w:rFonts w:ascii="Arial" w:eastAsia="Times New Roman" w:hAnsi="Arial" w:cs="Arial"/>
-          <w:color w:val="000000" w:themeColor="text1"/>
-          <w:sz w:val="24"/>
-          <w:szCs w:val="24"/>
-          <w:lang w:val="es-VE" w:eastAsia="es-VE"/>
-        </w:rPr>
-        <w:t>F</w:t>
-      </w:r>
-      <w:r>
-        <w:rPr>
-          <w:rFonts w:ascii="Arial" w:eastAsia="Times New Roman" w:hAnsi="Arial" w:cs="Arial"/>
-          <w:color w:val="000000" w:themeColor="text1"/>
-          <w:sz w:val="24"/>
-          <w:szCs w:val="24"/>
-          <w:lang w:val="es-VE" w:eastAsia="es-VE"/>
-        </w:rPr>
-        <w:t>eli</w:t>
-      </w:r>
-      <w:r>
-        <w:rPr>
-          <w:rFonts w:ascii="Arial" w:eastAsia="Times New Roman" w:hAnsi="Arial" w:cs="Arial"/>
-          <w:color w:val="000000" w:themeColor="text1"/>
-          <w:sz w:val="24"/>
-          <w:szCs w:val="24"/>
-          <w:lang w:val="es-VE" w:eastAsia="es-VE"/>
-        </w:rPr>
-        <w:t>berto</w:t>
-      </w:r>
-      <w:proofErr w:type="spellEnd"/>
-      <w:r>
-        <w:rPr>
-          <w:rFonts w:ascii="Arial" w:eastAsia="Times New Roman" w:hAnsi="Arial" w:cs="Arial"/>
-          <w:color w:val="000000" w:themeColor="text1"/>
-          <w:sz w:val="24"/>
-          <w:szCs w:val="24"/>
-          <w:lang w:val="es-VE" w:eastAsia="es-VE"/>
-        </w:rPr>
-        <w:t xml:space="preserve"> </w:t>
-      </w:r>
-      <w:proofErr w:type="spellStart"/>
-      <w:r>
-        <w:rPr>
-          <w:rFonts w:ascii="Arial" w:eastAsia="Times New Roman" w:hAnsi="Arial" w:cs="Arial"/>
-          <w:color w:val="000000" w:themeColor="text1"/>
-          <w:sz w:val="24"/>
-          <w:szCs w:val="24"/>
-          <w:lang w:val="es-VE" w:eastAsia="es-VE"/>
-        </w:rPr>
-        <w:t>Martins</w:t>
-      </w:r>
-      <w:proofErr w:type="spellEnd"/>
-      <w:r>
-        <w:rPr>
-          <w:rFonts w:ascii="Arial" w:eastAsia="Times New Roman" w:hAnsi="Arial" w:cs="Arial"/>
-          <w:color w:val="000000" w:themeColor="text1"/>
-          <w:sz w:val="24"/>
-          <w:szCs w:val="24"/>
-          <w:lang w:val="es-VE" w:eastAsia="es-VE"/>
-        </w:rPr>
-        <w:t>, 2010), define: E</w:t>
+        <w:t>berto Martins, 2010), define: E</w:t>
       </w:r>
       <w:r>
         <w:rPr>
@@ -1510,25 +1312,7 @@
           <w:sz w:val="24"/>
           <w:szCs w:val="24"/>
         </w:rPr>
-        <w:t xml:space="preserve">Así la investigación histórica describe lo que era, la descriptiva lo que es y la experimental describe lo que será. Por su parte “Lourdes Múnich” los clasifica por el ámbito en que se efectúan en: “de campo y experimentales”, por los objetivos en exploratorios, descriptivos y confirmatorios y por el periodo que se efectúan estando en transversales, longitudinales, piloto o previo y finales o definitivos, estos planteamientos sobre la tipología son parecidos a los que nos indica “Ana </w:t>
-      </w:r>
-      <w:proofErr w:type="spellStart"/>
-      <w:r>
-        <w:rPr>
-          <w:rFonts w:ascii="Arial" w:eastAsia="Arial" w:hAnsi="Arial" w:cs="Arial"/>
-          <w:sz w:val="24"/>
-          <w:szCs w:val="24"/>
-        </w:rPr>
-        <w:t>Bavaresco</w:t>
-      </w:r>
-      <w:proofErr w:type="spellEnd"/>
-      <w:r>
-        <w:rPr>
-          <w:rFonts w:ascii="Arial" w:eastAsia="Arial" w:hAnsi="Arial" w:cs="Arial"/>
-          <w:sz w:val="24"/>
-          <w:szCs w:val="24"/>
-        </w:rPr>
-        <w:t>” que indica los siguiente:</w:t>
+        <w:t>Así la investigación histórica describe lo que era, la descriptiva lo que es y la experimental describe lo que será. Por su parte “Lourdes Múnich” los clasifica por el ámbito en que se efectúan en: “de campo y experimentales”, por los objetivos en exploratorios, descriptivos y confirmatorios y por el periodo que se efectúan estando en transversales, longitudinales, piloto o previo y finales o definitivos, estos planteamientos sobre la tipología son parecidos a los que nos indica “Ana Bavaresco” que indica los siguiente:</w:t>
       </w:r>
     </w:p>
     <w:p>
@@ -2143,45 +1927,14 @@
         </w:rPr>
         <w:t>igación también se le denomina “</w:t>
       </w:r>
-      <w:proofErr w:type="spellStart"/>
-      <w:r>
-        <w:rPr>
-          <w:rFonts w:ascii="Arial" w:eastAsia="Arial" w:hAnsi="Arial" w:cs="Arial"/>
-          <w:bCs/>
-          <w:sz w:val="24"/>
-          <w:szCs w:val="24"/>
-        </w:rPr>
-        <w:t>Formulativa</w:t>
-      </w:r>
-      <w:proofErr w:type="spellEnd"/>
-      <w:r>
-        <w:rPr>
-          <w:rFonts w:ascii="Arial" w:eastAsia="Arial" w:hAnsi="Arial" w:cs="Arial"/>
-          <w:bCs/>
-          <w:sz w:val="24"/>
-          <w:szCs w:val="24"/>
-        </w:rPr>
-        <w:t xml:space="preserve">”. Siguiendo a </w:t>
-      </w:r>
-      <w:proofErr w:type="spellStart"/>
-      <w:r>
-        <w:rPr>
-          <w:rFonts w:ascii="Arial" w:eastAsia="Arial" w:hAnsi="Arial" w:cs="Arial"/>
-          <w:bCs/>
-          <w:sz w:val="24"/>
-          <w:szCs w:val="24"/>
-        </w:rPr>
-        <w:t>Selltiz</w:t>
-      </w:r>
-      <w:proofErr w:type="spellEnd"/>
-      <w:r>
-        <w:rPr>
-          <w:rFonts w:ascii="Arial" w:eastAsia="Arial" w:hAnsi="Arial" w:cs="Arial"/>
-          <w:bCs/>
-          <w:sz w:val="24"/>
-          <w:szCs w:val="24"/>
-        </w:rPr>
-        <w:t>, “este tipo de investigación tiene los siguientes propósitos:</w:t>
+      <w:r>
+        <w:rPr>
+          <w:rFonts w:ascii="Arial" w:eastAsia="Arial" w:hAnsi="Arial" w:cs="Arial"/>
+          <w:bCs/>
+          <w:sz w:val="24"/>
+          <w:szCs w:val="24"/>
+        </w:rPr>
+        <w:t>Formulativa”. Siguiendo a Selltiz, “este tipo de investigación tiene los siguientes propósitos:</w:t>
       </w:r>
     </w:p>
     <w:p>
@@ -2536,27 +2289,7 @@
           <w:sz w:val="24"/>
           <w:szCs w:val="24"/>
         </w:rPr>
-        <w:t xml:space="preserve">Noguera Ramos (2003:30), cita al autor </w:t>
-      </w:r>
-      <w:proofErr w:type="spellStart"/>
-      <w:r>
-        <w:rPr>
-          <w:rFonts w:ascii="Arial" w:eastAsia="Arial" w:hAnsi="Arial" w:cs="Arial"/>
-          <w:bCs/>
-          <w:sz w:val="24"/>
-          <w:szCs w:val="24"/>
-        </w:rPr>
-        <w:t>Vandalen</w:t>
-      </w:r>
-      <w:proofErr w:type="spellEnd"/>
-      <w:r>
-        <w:rPr>
-          <w:rFonts w:ascii="Arial" w:eastAsia="Arial" w:hAnsi="Arial" w:cs="Arial"/>
-          <w:bCs/>
-          <w:sz w:val="24"/>
-          <w:szCs w:val="24"/>
-        </w:rPr>
-        <w:t xml:space="preserve">, D. y W. Meyer “Consiste en llegar a conocer las situaciones, costumbres y actitudes predominantes mediante la descripción exacta de las actividades, objetos, procesos y personas. Pero la investigación descriptiva no se limita a la mera recolección de datos, la meta de los investigadores competentes es </w:t>
+        <w:t xml:space="preserve">Noguera Ramos (2003:30), cita al autor Vandalen, D. y W. Meyer “Consiste en llegar a conocer las situaciones, costumbres y actitudes predominantes mediante la descripción exacta de las actividades, objetos, procesos y personas. Pero la investigación descriptiva no se limita a la mera recolección de datos, la meta de los investigadores competentes es </w:t>
       </w:r>
       <w:r>
         <w:rPr>
@@ -3610,25 +3343,7 @@
           <w:sz w:val="24"/>
           <w:szCs w:val="24"/>
         </w:rPr>
-        <w:t xml:space="preserve">Según lo plantea </w:t>
-      </w:r>
-      <w:proofErr w:type="spellStart"/>
-      <w:r>
-        <w:rPr>
-          <w:rFonts w:ascii="Arial" w:eastAsia="Arial" w:hAnsi="Arial" w:cs="Arial"/>
-          <w:sz w:val="24"/>
-          <w:szCs w:val="24"/>
-        </w:rPr>
-        <w:t>Bavaresco</w:t>
-      </w:r>
-      <w:proofErr w:type="spellEnd"/>
-      <w:r>
-        <w:rPr>
-          <w:rFonts w:ascii="Arial" w:eastAsia="Arial" w:hAnsi="Arial" w:cs="Arial"/>
-          <w:sz w:val="24"/>
-          <w:szCs w:val="24"/>
-        </w:rPr>
-        <w:t xml:space="preserve"> (2006, p. 95) “la investigación no tiene significado sin las técnicas de recolección de datos. Estas técnicas conducen a la verificación del problema planteado. Cada tipo de investigación determina las técnicas a utilizar y cada técnica establece sus herramientas, instrumentos o medios que serán empleados. Los instrumentos que se construyeron llevaron a la obtención de los datos de la realidad y una vez recogidos podrán pasarse a la siguiente fase del procesamiento de los datos obtenidos como información</w:t>
+        <w:t>Según lo plantea Bavaresco (2006, p. 95) “la investigación no tiene significado sin las técnicas de recolección de datos. Estas técnicas conducen a la verificación del problema planteado. Cada tipo de investigación determina las técnicas a utilizar y cada técnica establece sus herramientas, instrumentos o medios que serán empleados. Los instrumentos que se construyeron llevaron a la obtención de los datos de la realidad y una vez recogidos podrán pasarse a la siguiente fase del procesamiento de los datos obtenidos como información</w:t>
       </w:r>
       <w:r>
         <w:rPr>
@@ -4247,75 +3962,750 @@
         <w:jc w:val="both"/>
         <w:rPr>
           <w:rFonts w:ascii="Arial" w:eastAsia="Arial" w:hAnsi="Arial" w:cs="Arial"/>
-          <w:b/>
-          <w:sz w:val="24"/>
-          <w:szCs w:val="24"/>
-        </w:rPr>
-      </w:pPr>
-    </w:p>
-    <w:p>
-      <w:pPr>
-        <w:spacing w:line="360" w:lineRule="auto"/>
-        <w:contextualSpacing/>
-        <w:jc w:val="both"/>
-        <w:rPr>
-          <w:rFonts w:ascii="Arial" w:eastAsia="Arial" w:hAnsi="Arial" w:cs="Arial"/>
-          <w:b/>
-          <w:sz w:val="24"/>
-          <w:szCs w:val="24"/>
-        </w:rPr>
-      </w:pPr>
-      <w:r>
-        <w:rPr>
-          <w:rFonts w:ascii="Arial" w:eastAsia="Arial" w:hAnsi="Arial" w:cs="Arial"/>
-          <w:b/>
-          <w:sz w:val="24"/>
-          <w:szCs w:val="24"/>
-        </w:rPr>
-        <w:t>TÉCNICAS DE ANÁLISIS DE DATOS</w:t>
-      </w:r>
-    </w:p>
-    <w:p>
-      <w:pPr>
-        <w:spacing w:line="360" w:lineRule="auto"/>
-        <w:contextualSpacing/>
-        <w:jc w:val="both"/>
-        <w:rPr>
-          <w:rFonts w:ascii="Arial" w:eastAsia="Arial" w:hAnsi="Arial" w:cs="Arial"/>
-          <w:b/>
-          <w:sz w:val="24"/>
-          <w:szCs w:val="24"/>
-        </w:rPr>
-      </w:pPr>
-    </w:p>
-    <w:p>
-      <w:pPr>
-        <w:spacing w:line="360" w:lineRule="auto"/>
-        <w:contextualSpacing/>
-        <w:jc w:val="both"/>
-        <w:rPr>
-          <w:rFonts w:ascii="Arial" w:eastAsia="Arial" w:hAnsi="Arial" w:cs="Arial"/>
-          <w:sz w:val="24"/>
-          <w:szCs w:val="24"/>
-        </w:rPr>
-      </w:pPr>
-      <w:r>
-        <w:rPr>
-          <w:rFonts w:ascii="Arial" w:eastAsia="Arial" w:hAnsi="Arial" w:cs="Arial"/>
-          <w:sz w:val="24"/>
-          <w:szCs w:val="24"/>
-        </w:rPr>
-        <w:t xml:space="preserve">     Según Tamayo y Tamayo (2007, p. 187)</w:t>
-      </w:r>
+          <w:sz w:val="24"/>
+          <w:szCs w:val="24"/>
+        </w:rPr>
+      </w:pPr>
+    </w:p>
+    <w:p>
+      <w:pPr>
+        <w:spacing w:line="360" w:lineRule="auto"/>
+        <w:contextualSpacing/>
+        <w:jc w:val="both"/>
+        <w:rPr>
+          <w:rFonts w:ascii="Arial" w:eastAsia="Arial" w:hAnsi="Arial" w:cs="Arial"/>
+          <w:sz w:val="24"/>
+          <w:szCs w:val="24"/>
+        </w:rPr>
+      </w:pPr>
+      <w:r>
+        <w:rPr>
+          <w:rFonts w:ascii="Arial" w:eastAsia="Arial" w:hAnsi="Arial" w:cs="Arial"/>
+          <w:sz w:val="24"/>
+          <w:szCs w:val="24"/>
+        </w:rPr>
+        <w:t>La validez responde a la pregunta ¿con qué fidelidad corresponde el universo o población al atributo que se va a medir? La validez de un instrumento consiste en que mida lo que tiene que medir (autenticidad), algunos procedimientos a emplear son: Know groups (preguntar a grupos conocidos), Predective validity (comprobar comportamiento) y Cross-check-questions (contrastar datos previos).</w:t>
+      </w:r>
+    </w:p>
+    <w:p>
+      <w:pPr>
+        <w:spacing w:line="360" w:lineRule="auto"/>
+        <w:contextualSpacing/>
+        <w:jc w:val="both"/>
+        <w:rPr>
+          <w:rFonts w:ascii="Arial" w:eastAsia="Arial" w:hAnsi="Arial" w:cs="Arial"/>
+          <w:sz w:val="24"/>
+          <w:szCs w:val="24"/>
+        </w:rPr>
+      </w:pPr>
+    </w:p>
+    <w:p>
+      <w:pPr>
+        <w:spacing w:line="360" w:lineRule="auto"/>
+        <w:contextualSpacing/>
+        <w:jc w:val="both"/>
+        <w:rPr>
+          <w:rFonts w:ascii="Arial" w:eastAsia="Arial" w:hAnsi="Arial" w:cs="Arial"/>
+          <w:sz w:val="24"/>
+          <w:szCs w:val="24"/>
+        </w:rPr>
+      </w:pPr>
+      <w:r>
+        <w:rPr>
+          <w:rFonts w:ascii="Arial" w:eastAsia="Arial" w:hAnsi="Arial" w:cs="Arial"/>
+          <w:sz w:val="24"/>
+          <w:szCs w:val="24"/>
+        </w:rPr>
+        <w:t>La confiabilidad responde a la pregunta ¿con cuánta exactitud los ítems, reactivos o tareas representan al universo de donde fueron seleccionados?</w:t>
+      </w:r>
+      <w:r>
+        <w:rPr>
+          <w:rFonts w:ascii="Arial" w:eastAsia="Arial" w:hAnsi="Arial" w:cs="Arial"/>
+          <w:sz w:val="24"/>
+          <w:szCs w:val="24"/>
+        </w:rPr>
+        <w:t xml:space="preserve"> </w:t>
+      </w:r>
+      <w:r>
+        <w:rPr>
+          <w:rFonts w:ascii="Arial" w:eastAsia="Arial" w:hAnsi="Arial" w:cs="Arial"/>
+          <w:sz w:val="24"/>
+          <w:szCs w:val="24"/>
+        </w:rPr>
+        <w:t>El termino confiabilidad “…designa la exactitud con que un conjunto de puntajes de pruebas miden lo que tendrían que medir” (Ebel, 1977)</w:t>
+      </w:r>
+      <w:r>
+        <w:rPr>
+          <w:rFonts w:ascii="Arial" w:eastAsia="Arial" w:hAnsi="Arial" w:cs="Arial"/>
+          <w:sz w:val="24"/>
+          <w:szCs w:val="24"/>
+        </w:rPr>
+        <w:t>.</w:t>
+      </w:r>
+    </w:p>
+    <w:p>
+      <w:pPr>
+        <w:spacing w:line="360" w:lineRule="auto"/>
+        <w:contextualSpacing/>
+        <w:jc w:val="both"/>
+        <w:rPr>
+          <w:rFonts w:ascii="Arial" w:eastAsia="Arial" w:hAnsi="Arial" w:cs="Arial"/>
+          <w:sz w:val="24"/>
+          <w:szCs w:val="24"/>
+        </w:rPr>
+      </w:pPr>
+    </w:p>
+    <w:p>
+      <w:pPr>
+        <w:spacing w:line="360" w:lineRule="auto"/>
+        <w:contextualSpacing/>
+        <w:jc w:val="both"/>
+        <w:rPr>
+          <w:rFonts w:ascii="Arial" w:eastAsia="Arial" w:hAnsi="Arial" w:cs="Arial"/>
+          <w:sz w:val="24"/>
+          <w:szCs w:val="24"/>
+        </w:rPr>
+      </w:pPr>
+      <w:r>
+        <w:rPr>
+          <w:rFonts w:ascii="Arial" w:eastAsia="Arial" w:hAnsi="Arial" w:cs="Arial"/>
+          <w:sz w:val="24"/>
+          <w:szCs w:val="24"/>
+        </w:rPr>
+        <w:t xml:space="preserve">Uno de los métodos para estimar la confiabilidad es el </w:t>
+      </w:r>
+      <w:r>
+        <w:rPr>
+          <w:rFonts w:ascii="Arial" w:eastAsia="Arial" w:hAnsi="Arial" w:cs="Arial"/>
+          <w:b/>
+          <w:sz w:val="24"/>
+          <w:szCs w:val="24"/>
+        </w:rPr>
+        <w:t>M</w:t>
+      </w:r>
+      <w:r>
+        <w:rPr>
+          <w:rFonts w:ascii="Arial" w:eastAsia="Arial" w:hAnsi="Arial" w:cs="Arial"/>
+          <w:b/>
+          <w:sz w:val="24"/>
+          <w:szCs w:val="24"/>
+        </w:rPr>
+        <w:t>étodo Test-Retest</w:t>
+      </w:r>
+      <w:r>
+        <w:rPr>
+          <w:rFonts w:ascii="Arial" w:eastAsia="Arial" w:hAnsi="Arial" w:cs="Arial"/>
+          <w:sz w:val="24"/>
+          <w:szCs w:val="24"/>
+        </w:rPr>
+        <w:t xml:space="preserve">. Es una forma de estimar la confiabilidad de un test o cuestionario administrando dos veces al mismo grupo y correlacionar las puntuaciones obtenidas. El coeficiente que se obtiene recibe el nombre de </w:t>
+      </w:r>
+      <w:r>
+        <w:rPr>
+          <w:rFonts w:ascii="Arial" w:eastAsia="Arial" w:hAnsi="Arial" w:cs="Arial"/>
+          <w:b/>
+          <w:i/>
+          <w:sz w:val="24"/>
+          <w:szCs w:val="24"/>
+        </w:rPr>
+        <w:t>coeficiente de Correlación</w:t>
+      </w:r>
+      <w:r>
+        <w:rPr>
+          <w:rFonts w:ascii="Arial" w:eastAsia="Arial" w:hAnsi="Arial" w:cs="Arial"/>
+          <w:sz w:val="24"/>
+          <w:szCs w:val="24"/>
+        </w:rPr>
+        <w:t xml:space="preserve"> porque denota la coherencia de las puntuaciones en el tiempo.</w:t>
+      </w:r>
+    </w:p>
+    <w:p>
+      <w:pPr>
+        <w:spacing w:line="360" w:lineRule="auto"/>
+        <w:contextualSpacing/>
+        <w:jc w:val="both"/>
+        <w:rPr>
+          <w:rFonts w:ascii="Arial" w:eastAsia="Arial" w:hAnsi="Arial" w:cs="Arial"/>
+          <w:sz w:val="24"/>
+          <w:szCs w:val="24"/>
+        </w:rPr>
+      </w:pPr>
+    </w:p>
+    <w:p>
+      <w:pPr>
+        <w:spacing w:line="360" w:lineRule="auto"/>
+        <w:contextualSpacing/>
+        <w:jc w:val="both"/>
+        <w:rPr>
+          <w:rFonts w:ascii="Arial" w:eastAsia="Arial" w:hAnsi="Arial" w:cs="Arial"/>
+          <w:sz w:val="24"/>
+          <w:szCs w:val="24"/>
+        </w:rPr>
+      </w:pPr>
+      <w:r>
+        <w:rPr>
+          <w:rFonts w:ascii="Arial" w:eastAsia="Arial" w:hAnsi="Arial" w:cs="Arial"/>
+          <w:sz w:val="24"/>
+          <w:szCs w:val="24"/>
+        </w:rPr>
+        <w:t>Se usa la correlación por el método de los puntajes directos (Correlación r de Pearson):</w:t>
+      </w:r>
+    </w:p>
+    <w:p>
+      <w:pPr>
+        <w:spacing w:line="360" w:lineRule="auto"/>
+        <w:contextualSpacing/>
+        <w:jc w:val="both"/>
+        <w:rPr>
+          <w:rFonts w:ascii="Arial" w:eastAsia="Arial" w:hAnsi="Arial" w:cs="Arial"/>
+          <w:sz w:val="24"/>
+          <w:szCs w:val="24"/>
+        </w:rPr>
+      </w:pPr>
+      <m:oMathPara>
+        <m:oMath>
+          <m:f>
+            <m:fPr>
+              <m:ctrlPr>
+                <w:rPr>
+                  <w:rFonts w:ascii="Cambria Math" w:eastAsia="Arial" w:hAnsi="Cambria Math" w:cs="Arial"/>
+                  <w:i/>
+                  <w:sz w:val="24"/>
+                  <w:szCs w:val="24"/>
+                </w:rPr>
+              </m:ctrlPr>
+            </m:fPr>
+            <m:num>
+              <m:r>
+                <w:rPr>
+                  <w:rFonts w:ascii="Cambria Math" w:eastAsia="Arial" w:hAnsi="Cambria Math" w:cs="Arial"/>
+                  <w:sz w:val="24"/>
+                  <w:szCs w:val="24"/>
+                </w:rPr>
+                <m:t>N</m:t>
+              </m:r>
+              <m:nary>
+                <m:naryPr>
+                  <m:chr m:val="∑"/>
+                  <m:limLoc m:val="undOvr"/>
+                  <m:subHide m:val="1"/>
+                  <m:supHide m:val="1"/>
+                  <m:ctrlPr>
+                    <w:rPr>
+                      <w:rFonts w:ascii="Cambria Math" w:eastAsia="Arial" w:hAnsi="Cambria Math" w:cs="Arial"/>
+                      <w:i/>
+                      <w:sz w:val="24"/>
+                      <w:szCs w:val="24"/>
+                    </w:rPr>
+                  </m:ctrlPr>
+                </m:naryPr>
+                <m:sub/>
+                <m:sup/>
+                <m:e>
+                  <m:r>
+                    <w:rPr>
+                      <w:rFonts w:ascii="Cambria Math" w:eastAsia="Arial" w:hAnsi="Cambria Math" w:cs="Arial"/>
+                      <w:sz w:val="24"/>
+                      <w:szCs w:val="24"/>
+                    </w:rPr>
+                    <m:t xml:space="preserve">XY- </m:t>
+                  </m:r>
+                  <m:nary>
+                    <m:naryPr>
+                      <m:chr m:val="∑"/>
+                      <m:limLoc m:val="undOvr"/>
+                      <m:subHide m:val="1"/>
+                      <m:supHide m:val="1"/>
+                      <m:ctrlPr>
+                        <w:rPr>
+                          <w:rFonts w:ascii="Cambria Math" w:eastAsia="Arial" w:hAnsi="Cambria Math" w:cs="Arial"/>
+                          <w:i/>
+                          <w:sz w:val="24"/>
+                          <w:szCs w:val="24"/>
+                        </w:rPr>
+                      </m:ctrlPr>
+                    </m:naryPr>
+                    <m:sub/>
+                    <m:sup/>
+                    <m:e>
+                      <m:r>
+                        <w:rPr>
+                          <w:rFonts w:ascii="Cambria Math" w:eastAsia="Arial" w:hAnsi="Cambria Math" w:cs="Arial"/>
+                          <w:sz w:val="24"/>
+                          <w:szCs w:val="24"/>
+                        </w:rPr>
+                        <m:t xml:space="preserve">X </m:t>
+                      </m:r>
+                    </m:e>
+                  </m:nary>
+                  <m:nary>
+                    <m:naryPr>
+                      <m:chr m:val="∑"/>
+                      <m:limLoc m:val="undOvr"/>
+                      <m:subHide m:val="1"/>
+                      <m:supHide m:val="1"/>
+                      <m:ctrlPr>
+                        <w:rPr>
+                          <w:rFonts w:ascii="Cambria Math" w:eastAsia="Arial" w:hAnsi="Cambria Math" w:cs="Arial"/>
+                          <w:i/>
+                          <w:sz w:val="24"/>
+                          <w:szCs w:val="24"/>
+                        </w:rPr>
+                      </m:ctrlPr>
+                    </m:naryPr>
+                    <m:sub/>
+                    <m:sup/>
+                    <m:e>
+                      <m:r>
+                        <w:rPr>
+                          <w:rFonts w:ascii="Cambria Math" w:eastAsia="Arial" w:hAnsi="Cambria Math" w:cs="Arial"/>
+                          <w:sz w:val="24"/>
+                          <w:szCs w:val="24"/>
+                        </w:rPr>
+                        <m:t xml:space="preserve">Y </m:t>
+                      </m:r>
+                    </m:e>
+                  </m:nary>
+                </m:e>
+              </m:nary>
+            </m:num>
+            <m:den>
+              <m:rad>
+                <m:radPr>
+                  <m:degHide m:val="1"/>
+                  <m:ctrlPr>
+                    <w:rPr>
+                      <w:rFonts w:ascii="Cambria Math" w:eastAsia="Arial" w:hAnsi="Cambria Math" w:cs="Arial"/>
+                      <w:i/>
+                      <w:sz w:val="24"/>
+                      <w:szCs w:val="24"/>
+                    </w:rPr>
+                  </m:ctrlPr>
+                </m:radPr>
+                <m:deg/>
+                <m:e>
+                  <m:d>
+                    <m:dPr>
+                      <m:begChr m:val="["/>
+                      <m:endChr m:val="]"/>
+                      <m:ctrlPr>
+                        <w:rPr>
+                          <w:rFonts w:ascii="Cambria Math" w:eastAsia="Arial" w:hAnsi="Cambria Math" w:cs="Arial"/>
+                          <w:i/>
+                          <w:sz w:val="24"/>
+                          <w:szCs w:val="24"/>
+                        </w:rPr>
+                      </m:ctrlPr>
+                    </m:dPr>
+                    <m:e>
+                      <m:r>
+                        <w:rPr>
+                          <w:rFonts w:ascii="Cambria Math" w:eastAsia="Arial" w:hAnsi="Cambria Math" w:cs="Arial"/>
+                          <w:sz w:val="24"/>
+                          <w:szCs w:val="24"/>
+                        </w:rPr>
+                        <m:t>N</m:t>
+                      </m:r>
+                      <m:nary>
+                        <m:naryPr>
+                          <m:chr m:val="∑"/>
+                          <m:limLoc m:val="undOvr"/>
+                          <m:subHide m:val="1"/>
+                          <m:supHide m:val="1"/>
+                          <m:ctrlPr>
+                            <w:rPr>
+                              <w:rFonts w:ascii="Cambria Math" w:eastAsia="Arial" w:hAnsi="Cambria Math" w:cs="Arial"/>
+                              <w:i/>
+                              <w:sz w:val="24"/>
+                              <w:szCs w:val="24"/>
+                            </w:rPr>
+                          </m:ctrlPr>
+                        </m:naryPr>
+                        <m:sub/>
+                        <m:sup/>
+                        <m:e>
+                          <m:sSup>
+                            <m:sSupPr>
+                              <m:ctrlPr>
+                                <w:rPr>
+                                  <w:rFonts w:ascii="Cambria Math" w:eastAsia="Arial" w:hAnsi="Cambria Math" w:cs="Arial"/>
+                                  <w:i/>
+                                  <w:sz w:val="24"/>
+                                  <w:szCs w:val="24"/>
+                                </w:rPr>
+                              </m:ctrlPr>
+                            </m:sSupPr>
+                            <m:e>
+                              <m:r>
+                                <w:rPr>
+                                  <w:rFonts w:ascii="Cambria Math" w:eastAsia="Arial" w:hAnsi="Cambria Math" w:cs="Arial"/>
+                                  <w:sz w:val="24"/>
+                                  <w:szCs w:val="24"/>
+                                </w:rPr>
+                                <m:t>x</m:t>
+                              </m:r>
+                            </m:e>
+                            <m:sup>
+                              <m:r>
+                                <w:rPr>
+                                  <w:rFonts w:ascii="Cambria Math" w:eastAsia="Arial" w:hAnsi="Cambria Math" w:cs="Arial"/>
+                                  <w:sz w:val="24"/>
+                                  <w:szCs w:val="24"/>
+                                </w:rPr>
+                                <m:t>2</m:t>
+                              </m:r>
+                            </m:sup>
+                          </m:sSup>
+                          <m:r>
+                            <w:rPr>
+                              <w:rFonts w:ascii="Cambria Math" w:eastAsia="Arial" w:hAnsi="Cambria Math" w:cs="Arial"/>
+                              <w:sz w:val="24"/>
+                              <w:szCs w:val="24"/>
+                            </w:rPr>
+                            <m:t>-</m:t>
+                          </m:r>
+                        </m:e>
+                      </m:nary>
+                      <m:sSup>
+                        <m:sSupPr>
+                          <m:ctrlPr>
+                            <w:rPr>
+                              <w:rFonts w:ascii="Cambria Math" w:eastAsia="Arial" w:hAnsi="Cambria Math" w:cs="Arial"/>
+                              <w:i/>
+                              <w:sz w:val="24"/>
+                              <w:szCs w:val="24"/>
+                            </w:rPr>
+                          </m:ctrlPr>
+                        </m:sSupPr>
+                        <m:e>
+                          <m:d>
+                            <m:dPr>
+                              <m:ctrlPr>
+                                <w:rPr>
+                                  <w:rFonts w:ascii="Cambria Math" w:eastAsia="Arial" w:hAnsi="Cambria Math" w:cs="Arial"/>
+                                  <w:i/>
+                                  <w:sz w:val="24"/>
+                                  <w:szCs w:val="24"/>
+                                </w:rPr>
+                              </m:ctrlPr>
+                            </m:dPr>
+                            <m:e>
+                              <m:nary>
+                                <m:naryPr>
+                                  <m:chr m:val="∑"/>
+                                  <m:limLoc m:val="undOvr"/>
+                                  <m:subHide m:val="1"/>
+                                  <m:supHide m:val="1"/>
+                                  <m:ctrlPr>
+                                    <w:rPr>
+                                      <w:rFonts w:ascii="Cambria Math" w:eastAsia="Arial" w:hAnsi="Cambria Math" w:cs="Arial"/>
+                                      <w:i/>
+                                      <w:sz w:val="24"/>
+                                      <w:szCs w:val="24"/>
+                                    </w:rPr>
+                                  </m:ctrlPr>
+                                </m:naryPr>
+                                <m:sub/>
+                                <m:sup/>
+                                <m:e>
+                                  <m:r>
+                                    <w:rPr>
+                                      <w:rFonts w:ascii="Cambria Math" w:eastAsia="Arial" w:hAnsi="Cambria Math" w:cs="Arial"/>
+                                      <w:sz w:val="24"/>
+                                      <w:szCs w:val="24"/>
+                                    </w:rPr>
+                                    <m:t>x</m:t>
+                                  </m:r>
+                                </m:e>
+                              </m:nary>
+                            </m:e>
+                          </m:d>
+                        </m:e>
+                        <m:sup>
+                          <m:r>
+                            <w:rPr>
+                              <w:rFonts w:ascii="Cambria Math" w:eastAsia="Arial" w:hAnsi="Cambria Math" w:cs="Arial"/>
+                              <w:sz w:val="24"/>
+                              <w:szCs w:val="24"/>
+                            </w:rPr>
+                            <m:t>2</m:t>
+                          </m:r>
+                        </m:sup>
+                      </m:sSup>
+                    </m:e>
+                  </m:d>
+                  <m:r>
+                    <w:rPr>
+                      <w:rFonts w:ascii="Cambria Math" w:eastAsia="Arial" w:hAnsi="Cambria Math" w:cs="Arial"/>
+                      <w:sz w:val="24"/>
+                      <w:szCs w:val="24"/>
+                    </w:rPr>
+                    <m:t>[N</m:t>
+                  </m:r>
+                  <m:nary>
+                    <m:naryPr>
+                      <m:chr m:val="∑"/>
+                      <m:limLoc m:val="undOvr"/>
+                      <m:subHide m:val="1"/>
+                      <m:supHide m:val="1"/>
+                      <m:ctrlPr>
+                        <w:rPr>
+                          <w:rFonts w:ascii="Cambria Math" w:eastAsia="Arial" w:hAnsi="Cambria Math" w:cs="Arial"/>
+                          <w:i/>
+                          <w:sz w:val="24"/>
+                          <w:szCs w:val="24"/>
+                        </w:rPr>
+                      </m:ctrlPr>
+                    </m:naryPr>
+                    <m:sub/>
+                    <m:sup/>
+                    <m:e>
+                      <m:sSup>
+                        <m:sSupPr>
+                          <m:ctrlPr>
+                            <w:rPr>
+                              <w:rFonts w:ascii="Cambria Math" w:eastAsia="Arial" w:hAnsi="Cambria Math" w:cs="Arial"/>
+                              <w:i/>
+                              <w:sz w:val="24"/>
+                              <w:szCs w:val="24"/>
+                            </w:rPr>
+                          </m:ctrlPr>
+                        </m:sSupPr>
+                        <m:e>
+                          <m:r>
+                            <w:rPr>
+                              <w:rFonts w:ascii="Cambria Math" w:eastAsia="Arial" w:hAnsi="Cambria Math" w:cs="Arial"/>
+                              <w:sz w:val="24"/>
+                              <w:szCs w:val="24"/>
+                            </w:rPr>
+                            <m:t>Y</m:t>
+                          </m:r>
+                        </m:e>
+                        <m:sup>
+                          <m:r>
+                            <w:rPr>
+                              <w:rFonts w:ascii="Cambria Math" w:eastAsia="Arial" w:hAnsi="Cambria Math" w:cs="Arial"/>
+                              <w:sz w:val="24"/>
+                              <w:szCs w:val="24"/>
+                            </w:rPr>
+                            <m:t>2</m:t>
+                          </m:r>
+                        </m:sup>
+                      </m:sSup>
+                    </m:e>
+                  </m:nary>
+                  <m:r>
+                    <w:rPr>
+                      <w:rFonts w:ascii="Cambria Math" w:eastAsia="Arial" w:hAnsi="Cambria Math" w:cs="Arial"/>
+                      <w:sz w:val="24"/>
+                      <w:szCs w:val="24"/>
+                    </w:rPr>
+                    <m:t>-</m:t>
+                  </m:r>
+                  <m:sSup>
+                    <m:sSupPr>
+                      <m:ctrlPr>
+                        <w:rPr>
+                          <w:rFonts w:ascii="Cambria Math" w:eastAsia="Arial" w:hAnsi="Cambria Math" w:cs="Arial"/>
+                          <w:i/>
+                          <w:sz w:val="24"/>
+                          <w:szCs w:val="24"/>
+                        </w:rPr>
+                      </m:ctrlPr>
+                    </m:sSupPr>
+                    <m:e>
+                      <m:r>
+                        <w:rPr>
+                          <w:rFonts w:ascii="Cambria Math" w:eastAsia="Arial" w:hAnsi="Cambria Math" w:cs="Arial"/>
+                          <w:sz w:val="24"/>
+                          <w:szCs w:val="24"/>
+                        </w:rPr>
+                        <m:t>(</m:t>
+                      </m:r>
+                      <m:nary>
+                        <m:naryPr>
+                          <m:chr m:val="∑"/>
+                          <m:limLoc m:val="undOvr"/>
+                          <m:subHide m:val="1"/>
+                          <m:supHide m:val="1"/>
+                          <m:ctrlPr>
+                            <w:rPr>
+                              <w:rFonts w:ascii="Cambria Math" w:eastAsia="Arial" w:hAnsi="Cambria Math" w:cs="Arial"/>
+                              <w:i/>
+                              <w:sz w:val="24"/>
+                              <w:szCs w:val="24"/>
+                            </w:rPr>
+                          </m:ctrlPr>
+                        </m:naryPr>
+                        <m:sub/>
+                        <m:sup/>
+                        <m:e>
+                          <m:r>
+                            <w:rPr>
+                              <w:rFonts w:ascii="Cambria Math" w:eastAsia="Arial" w:hAnsi="Cambria Math" w:cs="Arial"/>
+                              <w:sz w:val="24"/>
+                              <w:szCs w:val="24"/>
+                            </w:rPr>
+                            <m:t>Y</m:t>
+                          </m:r>
+                        </m:e>
+                      </m:nary>
+                      <m:r>
+                        <w:rPr>
+                          <w:rFonts w:ascii="Cambria Math" w:eastAsia="Arial" w:hAnsi="Cambria Math" w:cs="Arial"/>
+                          <w:sz w:val="24"/>
+                          <w:szCs w:val="24"/>
+                        </w:rPr>
+                        <m:t>)</m:t>
+                      </m:r>
+                    </m:e>
+                    <m:sup>
+                      <m:r>
+                        <w:rPr>
+                          <w:rFonts w:ascii="Cambria Math" w:eastAsia="Arial" w:hAnsi="Cambria Math" w:cs="Arial"/>
+                          <w:sz w:val="24"/>
+                          <w:szCs w:val="24"/>
+                        </w:rPr>
+                        <m:t>2</m:t>
+                      </m:r>
+                    </m:sup>
+                  </m:sSup>
+                  <m:r>
+                    <w:rPr>
+                      <w:rFonts w:ascii="Cambria Math" w:eastAsia="Arial" w:hAnsi="Cambria Math" w:cs="Arial"/>
+                      <w:sz w:val="24"/>
+                      <w:szCs w:val="24"/>
+                    </w:rPr>
+                    <m:t>]</m:t>
+                  </m:r>
+                </m:e>
+              </m:rad>
+            </m:den>
+          </m:f>
+        </m:oMath>
+      </m:oMathPara>
+    </w:p>
+    <w:p>
+      <w:pPr>
+        <w:spacing w:line="360" w:lineRule="auto"/>
+        <w:contextualSpacing/>
+        <w:jc w:val="both"/>
+        <w:rPr>
+          <w:rFonts w:ascii="Arial" w:eastAsia="Arial" w:hAnsi="Arial" w:cs="Arial"/>
+          <w:b/>
+          <w:sz w:val="24"/>
+          <w:szCs w:val="24"/>
+        </w:rPr>
+      </w:pPr>
+    </w:p>
+    <w:p>
+      <w:pPr>
+        <w:spacing w:line="360" w:lineRule="auto"/>
+        <w:contextualSpacing/>
+        <w:jc w:val="both"/>
+        <w:rPr>
+          <w:rFonts w:ascii="Arial" w:eastAsia="Arial" w:hAnsi="Arial" w:cs="Arial"/>
+          <w:b/>
+          <w:sz w:val="24"/>
+          <w:szCs w:val="24"/>
+        </w:rPr>
+      </w:pPr>
+    </w:p>
+    <w:p>
+      <w:pPr>
+        <w:spacing w:line="360" w:lineRule="auto"/>
+        <w:contextualSpacing/>
+        <w:jc w:val="both"/>
+        <w:rPr>
+          <w:rFonts w:ascii="Arial" w:eastAsia="Arial" w:hAnsi="Arial" w:cs="Arial"/>
+          <w:b/>
+          <w:sz w:val="24"/>
+          <w:szCs w:val="24"/>
+        </w:rPr>
+      </w:pPr>
+    </w:p>
+    <w:p>
+      <w:pPr>
+        <w:spacing w:line="360" w:lineRule="auto"/>
+        <w:contextualSpacing/>
+        <w:jc w:val="both"/>
+        <w:rPr>
+          <w:rFonts w:ascii="Arial" w:eastAsia="Arial" w:hAnsi="Arial" w:cs="Arial"/>
+          <w:b/>
+          <w:sz w:val="24"/>
+          <w:szCs w:val="24"/>
+        </w:rPr>
+      </w:pPr>
+    </w:p>
+    <w:p>
+      <w:pPr>
+        <w:spacing w:line="360" w:lineRule="auto"/>
+        <w:contextualSpacing/>
+        <w:jc w:val="both"/>
+        <w:rPr>
+          <w:rFonts w:ascii="Arial" w:eastAsia="Arial" w:hAnsi="Arial" w:cs="Arial"/>
+          <w:b/>
+          <w:sz w:val="24"/>
+          <w:szCs w:val="24"/>
+        </w:rPr>
+      </w:pPr>
+    </w:p>
+    <w:p>
+      <w:pPr>
+        <w:spacing w:line="360" w:lineRule="auto"/>
+        <w:contextualSpacing/>
+        <w:jc w:val="both"/>
+        <w:rPr>
+          <w:rFonts w:ascii="Arial" w:eastAsia="Arial" w:hAnsi="Arial" w:cs="Arial"/>
+          <w:b/>
+          <w:sz w:val="24"/>
+          <w:szCs w:val="24"/>
+        </w:rPr>
+      </w:pPr>
       <w:bookmarkStart w:id="0" w:name="_GoBack"/>
       <w:bookmarkEnd w:id="0"/>
       <w:r>
         <w:rPr>
           <w:rFonts w:ascii="Arial" w:eastAsia="Arial" w:hAnsi="Arial" w:cs="Arial"/>
-          <w:sz w:val="24"/>
-          <w:szCs w:val="24"/>
-        </w:rPr>
-        <w:t xml:space="preserve"> una vez recopilado los datos por los instrumentos diseñados para este fin, es necesario procesarlos, es decir, elaborarlos matemáticamente, ya que la cuantificación y su tratamiento estadístico permitirá llegar a conclusiones en relación con las hipótesis planteadas.</w:t>
+          <w:b/>
+          <w:sz w:val="24"/>
+          <w:szCs w:val="24"/>
+        </w:rPr>
+        <w:lastRenderedPageBreak/>
+        <w:t>TÉCNICAS DE ANÁLISIS DE DATOS</w:t>
+      </w:r>
+    </w:p>
+    <w:p>
+      <w:pPr>
+        <w:spacing w:line="360" w:lineRule="auto"/>
+        <w:contextualSpacing/>
+        <w:jc w:val="both"/>
+        <w:rPr>
+          <w:rFonts w:ascii="Arial" w:eastAsia="Arial" w:hAnsi="Arial" w:cs="Arial"/>
+          <w:b/>
+          <w:sz w:val="24"/>
+          <w:szCs w:val="24"/>
+        </w:rPr>
+      </w:pPr>
+    </w:p>
+    <w:p>
+      <w:pPr>
+        <w:spacing w:line="360" w:lineRule="auto"/>
+        <w:contextualSpacing/>
+        <w:jc w:val="both"/>
+        <w:rPr>
+          <w:rFonts w:ascii="Arial" w:eastAsia="Arial" w:hAnsi="Arial" w:cs="Arial"/>
+          <w:sz w:val="24"/>
+          <w:szCs w:val="24"/>
+        </w:rPr>
+      </w:pPr>
+      <w:r>
+        <w:rPr>
+          <w:rFonts w:ascii="Arial" w:eastAsia="Arial" w:hAnsi="Arial" w:cs="Arial"/>
+          <w:sz w:val="24"/>
+          <w:szCs w:val="24"/>
+        </w:rPr>
+        <w:t xml:space="preserve">     Según Tamayo y Tamayo (2007, p. 187) una vez recopilado los datos por los instrumentos diseñados para este fin, es necesario procesarlos, es decir, elaborarlos matemáticamente, ya que la cuantificación y su tratamiento estadístico permitirá llegar a conclusiones en relación con las hipótesis planteadas.</w:t>
       </w:r>
     </w:p>
     <w:p>
@@ -6735,6 +7125,16 @@
       <w:szCs w:val="26"/>
     </w:rPr>
   </w:style>
+  <w:style w:type="character" w:styleId="Textodelmarcadordeposicin">
+    <w:name w:val="Placeholder Text"/>
+    <w:basedOn w:val="Fuentedeprrafopredeter"/>
+    <w:uiPriority w:val="99"/>
+    <w:semiHidden/>
+    <w:rsid w:val="0007314D"/>
+    <w:rPr>
+      <w:color w:val="808080"/>
+    </w:rPr>
+  </w:style>
 </w:styles>
 </file>
 
@@ -7004,7 +7404,7 @@
 </file>
 
 <file path=customXml/itemProps1.xml><?xml version="1.0" encoding="utf-8"?>
-<ds:datastoreItem xmlns:ds="http://schemas.openxmlformats.org/officeDocument/2006/customXml" ds:itemID="{1DB46DBD-718D-4961-A631-789E47468B14}">
+<ds:datastoreItem xmlns:ds="http://schemas.openxmlformats.org/officeDocument/2006/customXml" ds:itemID="{12AA09E7-303D-4FC9-81E1-A8C328DF151A}">
   <ds:schemaRefs>
     <ds:schemaRef ds:uri="http://schemas.openxmlformats.org/officeDocument/2006/bibliography"/>
   </ds:schemaRefs>

</xml_diff>

<commit_message>
Extendido Analisis de datos
</commit_message>
<xml_diff>
--- a/Marco-metodologico.docx
+++ b/Marco-metodologico.docx
@@ -508,7 +508,27 @@
           <w:sz w:val="24"/>
           <w:szCs w:val="24"/>
         </w:rPr>
-        <w:t>En cuanto a los elementos que es necesario operacionalizar pueden dividirse en dos grandes campos que requieren un tratamiento diferenciado por su propia naturaleza: el universo y sus variables”</w:t>
+        <w:t xml:space="preserve">En cuanto a los elementos que es necesario </w:t>
+      </w:r>
+      <w:proofErr w:type="spellStart"/>
+      <w:r>
+        <w:rPr>
+          <w:rFonts w:ascii="Arial" w:eastAsia="Arial" w:hAnsi="Arial" w:cs="Arial"/>
+          <w:i/>
+          <w:sz w:val="24"/>
+          <w:szCs w:val="24"/>
+        </w:rPr>
+        <w:t>operacionalizar</w:t>
+      </w:r>
+      <w:proofErr w:type="spellEnd"/>
+      <w:r>
+        <w:rPr>
+          <w:rFonts w:ascii="Arial" w:eastAsia="Arial" w:hAnsi="Arial" w:cs="Arial"/>
+          <w:i/>
+          <w:sz w:val="24"/>
+          <w:szCs w:val="24"/>
+        </w:rPr>
+        <w:t xml:space="preserve"> pueden dividirse en dos grandes campos que requieren un tratamiento diferenciado por su propia naturaleza: el universo y sus variables”</w:t>
       </w:r>
     </w:p>
     <w:p>
@@ -705,6 +725,7 @@
         </w:rPr>
         <w:t xml:space="preserve">Según el autor (Santa </w:t>
       </w:r>
+      <w:proofErr w:type="spellStart"/>
       <w:r>
         <w:rPr>
           <w:rFonts w:ascii="Arial" w:eastAsia="Times New Roman" w:hAnsi="Arial" w:cs="Arial"/>
@@ -713,8 +734,9 @@
           <w:szCs w:val="24"/>
           <w:lang w:val="es-VE" w:eastAsia="es-VE"/>
         </w:rPr>
-        <w:t xml:space="preserve">Palella y Feliberto Martins, </w:t>
-      </w:r>
+        <w:t>Palella</w:t>
+      </w:r>
+      <w:proofErr w:type="spellEnd"/>
       <w:r>
         <w:rPr>
           <w:rFonts w:ascii="Arial" w:eastAsia="Times New Roman" w:hAnsi="Arial" w:cs="Arial"/>
@@ -723,6 +745,60 @@
           <w:szCs w:val="24"/>
           <w:lang w:val="es-VE" w:eastAsia="es-VE"/>
         </w:rPr>
+        <w:t xml:space="preserve"> y </w:t>
+      </w:r>
+      <w:proofErr w:type="spellStart"/>
+      <w:r>
+        <w:rPr>
+          <w:rFonts w:ascii="Arial" w:eastAsia="Times New Roman" w:hAnsi="Arial" w:cs="Arial"/>
+          <w:color w:val="000000" w:themeColor="text1"/>
+          <w:sz w:val="24"/>
+          <w:szCs w:val="24"/>
+          <w:lang w:val="es-VE" w:eastAsia="es-VE"/>
+        </w:rPr>
+        <w:t>Feliberto</w:t>
+      </w:r>
+      <w:proofErr w:type="spellEnd"/>
+      <w:r>
+        <w:rPr>
+          <w:rFonts w:ascii="Arial" w:eastAsia="Times New Roman" w:hAnsi="Arial" w:cs="Arial"/>
+          <w:color w:val="000000" w:themeColor="text1"/>
+          <w:sz w:val="24"/>
+          <w:szCs w:val="24"/>
+          <w:lang w:val="es-VE" w:eastAsia="es-VE"/>
+        </w:rPr>
+        <w:t xml:space="preserve"> </w:t>
+      </w:r>
+      <w:proofErr w:type="spellStart"/>
+      <w:r>
+        <w:rPr>
+          <w:rFonts w:ascii="Arial" w:eastAsia="Times New Roman" w:hAnsi="Arial" w:cs="Arial"/>
+          <w:color w:val="000000" w:themeColor="text1"/>
+          <w:sz w:val="24"/>
+          <w:szCs w:val="24"/>
+          <w:lang w:val="es-VE" w:eastAsia="es-VE"/>
+        </w:rPr>
+        <w:t>Martins</w:t>
+      </w:r>
+      <w:proofErr w:type="spellEnd"/>
+      <w:r>
+        <w:rPr>
+          <w:rFonts w:ascii="Arial" w:eastAsia="Times New Roman" w:hAnsi="Arial" w:cs="Arial"/>
+          <w:color w:val="000000" w:themeColor="text1"/>
+          <w:sz w:val="24"/>
+          <w:szCs w:val="24"/>
+          <w:lang w:val="es-VE" w:eastAsia="es-VE"/>
+        </w:rPr>
+        <w:t xml:space="preserve">, </w:t>
+      </w:r>
+      <w:r>
+        <w:rPr>
+          <w:rFonts w:ascii="Arial" w:eastAsia="Times New Roman" w:hAnsi="Arial" w:cs="Arial"/>
+          <w:color w:val="000000" w:themeColor="text1"/>
+          <w:sz w:val="24"/>
+          <w:szCs w:val="24"/>
+          <w:lang w:val="es-VE" w:eastAsia="es-VE"/>
+        </w:rPr>
         <w:t>2010), define: El diseño experimental es aquel según el cual el investigador manipula una variable experimental no comprobada, bajo condiciones estrictamente controladas. Su objetivo es describir de qué modo y porque causa se produce o puede producirse un fenómeno. Busca predecir el futuro, elaborar pronósticos que una vez confirmados, se convierten en leyes y generalizaciones tendentes a incrementar el cúmulo de conocimientos pedagógicos y el mejoramiento de la acción educativa. (pag.86)</w:t>
       </w:r>
     </w:p>
@@ -846,8 +922,9 @@
           <w:szCs w:val="24"/>
           <w:lang w:val="es-VE" w:eastAsia="es-VE"/>
         </w:rPr>
-        <w:t>Según el autor (Santa Palella y F</w:t>
-      </w:r>
+        <w:t xml:space="preserve">Según el autor (Santa </w:t>
+      </w:r>
+      <w:proofErr w:type="spellStart"/>
       <w:r>
         <w:rPr>
           <w:rFonts w:ascii="Arial" w:eastAsia="Times New Roman" w:hAnsi="Arial" w:cs="Arial"/>
@@ -856,8 +933,9 @@
           <w:szCs w:val="24"/>
           <w:lang w:val="es-VE" w:eastAsia="es-VE"/>
         </w:rPr>
-        <w:t>eliberto Martins</w:t>
-      </w:r>
+        <w:t>Palella</w:t>
+      </w:r>
+      <w:proofErr w:type="spellEnd"/>
       <w:r>
         <w:rPr>
           <w:rFonts w:ascii="Arial" w:eastAsia="Times New Roman" w:hAnsi="Arial" w:cs="Arial"/>
@@ -866,8 +944,9 @@
           <w:szCs w:val="24"/>
           <w:lang w:val="es-VE" w:eastAsia="es-VE"/>
         </w:rPr>
-        <w:t>,</w:t>
-      </w:r>
+        <w:t xml:space="preserve"> y </w:t>
+      </w:r>
+      <w:proofErr w:type="spellStart"/>
       <w:r>
         <w:rPr>
           <w:rFonts w:ascii="Arial" w:eastAsia="Times New Roman" w:hAnsi="Arial" w:cs="Arial"/>
@@ -876,7 +955,7 @@
           <w:szCs w:val="24"/>
           <w:lang w:val="es-VE" w:eastAsia="es-VE"/>
         </w:rPr>
-        <w:t xml:space="preserve"> 2010), define: El diseño no experimental es el que se realiza sin manipular en forma deliberada ninguna variable. El investigador no sustituye intencionalmente las variables independientes. Se observan los hechos tal y como se</w:t>
+        <w:t>F</w:t>
       </w:r>
       <w:r>
         <w:rPr>
@@ -886,8 +965,9 @@
           <w:szCs w:val="24"/>
           <w:lang w:val="es-VE" w:eastAsia="es-VE"/>
         </w:rPr>
-        <w:t xml:space="preserve"> </w:t>
-      </w:r>
+        <w:t>eliberto</w:t>
+      </w:r>
+      <w:proofErr w:type="spellEnd"/>
       <w:r>
         <w:rPr>
           <w:rFonts w:ascii="Arial" w:eastAsia="Times New Roman" w:hAnsi="Arial" w:cs="Arial"/>
@@ -896,8 +976,9 @@
           <w:szCs w:val="24"/>
           <w:lang w:val="es-VE" w:eastAsia="es-VE"/>
         </w:rPr>
-        <w:t>presentan e</w:t>
-      </w:r>
+        <w:t xml:space="preserve"> </w:t>
+      </w:r>
+      <w:proofErr w:type="spellStart"/>
       <w:r>
         <w:rPr>
           <w:rFonts w:ascii="Arial" w:eastAsia="Times New Roman" w:hAnsi="Arial" w:cs="Arial"/>
@@ -906,8 +987,9 @@
           <w:szCs w:val="24"/>
           <w:lang w:val="es-VE" w:eastAsia="es-VE"/>
         </w:rPr>
-        <w:t>n</w:t>
-      </w:r>
+        <w:t>Martins</w:t>
+      </w:r>
+      <w:proofErr w:type="spellEnd"/>
       <w:r>
         <w:rPr>
           <w:rFonts w:ascii="Arial" w:eastAsia="Times New Roman" w:hAnsi="Arial" w:cs="Arial"/>
@@ -916,6 +998,56 @@
           <w:szCs w:val="24"/>
           <w:lang w:val="es-VE" w:eastAsia="es-VE"/>
         </w:rPr>
+        <w:t>,</w:t>
+      </w:r>
+      <w:r>
+        <w:rPr>
+          <w:rFonts w:ascii="Arial" w:eastAsia="Times New Roman" w:hAnsi="Arial" w:cs="Arial"/>
+          <w:color w:val="000000" w:themeColor="text1"/>
+          <w:sz w:val="24"/>
+          <w:szCs w:val="24"/>
+          <w:lang w:val="es-VE" w:eastAsia="es-VE"/>
+        </w:rPr>
+        <w:t xml:space="preserve"> 2010), define: El diseño no experimental es el que se realiza sin manipular en forma deliberada ninguna variable. El investigador no sustituye intencionalmente las variables independientes. Se observan los hechos tal y como se</w:t>
+      </w:r>
+      <w:r>
+        <w:rPr>
+          <w:rFonts w:ascii="Arial" w:eastAsia="Times New Roman" w:hAnsi="Arial" w:cs="Arial"/>
+          <w:color w:val="000000" w:themeColor="text1"/>
+          <w:sz w:val="24"/>
+          <w:szCs w:val="24"/>
+          <w:lang w:val="es-VE" w:eastAsia="es-VE"/>
+        </w:rPr>
+        <w:t xml:space="preserve"> </w:t>
+      </w:r>
+      <w:r>
+        <w:rPr>
+          <w:rFonts w:ascii="Arial" w:eastAsia="Times New Roman" w:hAnsi="Arial" w:cs="Arial"/>
+          <w:color w:val="000000" w:themeColor="text1"/>
+          <w:sz w:val="24"/>
+          <w:szCs w:val="24"/>
+          <w:lang w:val="es-VE" w:eastAsia="es-VE"/>
+        </w:rPr>
+        <w:t>presentan e</w:t>
+      </w:r>
+      <w:r>
+        <w:rPr>
+          <w:rFonts w:ascii="Arial" w:eastAsia="Times New Roman" w:hAnsi="Arial" w:cs="Arial"/>
+          <w:color w:val="000000" w:themeColor="text1"/>
+          <w:sz w:val="24"/>
+          <w:szCs w:val="24"/>
+          <w:lang w:val="es-VE" w:eastAsia="es-VE"/>
+        </w:rPr>
+        <w:t>n</w:t>
+      </w:r>
+      <w:r>
+        <w:rPr>
+          <w:rFonts w:ascii="Arial" w:eastAsia="Times New Roman" w:hAnsi="Arial" w:cs="Arial"/>
+          <w:color w:val="000000" w:themeColor="text1"/>
+          <w:sz w:val="24"/>
+          <w:szCs w:val="24"/>
+          <w:lang w:val="es-VE" w:eastAsia="es-VE"/>
+        </w:rPr>
         <w:t xml:space="preserve"> su contexto real y en un tiempo determinado o no, para luego analizarlos. Por lo tanto en este diseño no se construye una situación especifica si no que se observa las que existen. (pag.87)</w:t>
       </w:r>
     </w:p>
@@ -1016,8 +1148,9 @@
           <w:szCs w:val="24"/>
           <w:lang w:val="es-VE" w:eastAsia="es-VE"/>
         </w:rPr>
-        <w:t>n el autor (Santa Palella y F</w:t>
-      </w:r>
+        <w:t xml:space="preserve">n el autor (Santa </w:t>
+      </w:r>
+      <w:proofErr w:type="spellStart"/>
       <w:r>
         <w:rPr>
           <w:rFonts w:ascii="Arial" w:eastAsia="Times New Roman" w:hAnsi="Arial" w:cs="Arial"/>
@@ -1026,8 +1159,9 @@
           <w:szCs w:val="24"/>
           <w:lang w:val="es-VE" w:eastAsia="es-VE"/>
         </w:rPr>
-        <w:t>eli</w:t>
-      </w:r>
+        <w:t>Palella</w:t>
+      </w:r>
+      <w:proofErr w:type="spellEnd"/>
       <w:r>
         <w:rPr>
           <w:rFonts w:ascii="Arial" w:eastAsia="Times New Roman" w:hAnsi="Arial" w:cs="Arial"/>
@@ -1036,7 +1170,71 @@
           <w:szCs w:val="24"/>
           <w:lang w:val="es-VE" w:eastAsia="es-VE"/>
         </w:rPr>
-        <w:t>berto Martins, 2010), define: E</w:t>
+        <w:t xml:space="preserve"> y </w:t>
+      </w:r>
+      <w:proofErr w:type="spellStart"/>
+      <w:r>
+        <w:rPr>
+          <w:rFonts w:ascii="Arial" w:eastAsia="Times New Roman" w:hAnsi="Arial" w:cs="Arial"/>
+          <w:color w:val="000000" w:themeColor="text1"/>
+          <w:sz w:val="24"/>
+          <w:szCs w:val="24"/>
+          <w:lang w:val="es-VE" w:eastAsia="es-VE"/>
+        </w:rPr>
+        <w:t>F</w:t>
+      </w:r>
+      <w:r>
+        <w:rPr>
+          <w:rFonts w:ascii="Arial" w:eastAsia="Times New Roman" w:hAnsi="Arial" w:cs="Arial"/>
+          <w:color w:val="000000" w:themeColor="text1"/>
+          <w:sz w:val="24"/>
+          <w:szCs w:val="24"/>
+          <w:lang w:val="es-VE" w:eastAsia="es-VE"/>
+        </w:rPr>
+        <w:t>eli</w:t>
+      </w:r>
+      <w:r>
+        <w:rPr>
+          <w:rFonts w:ascii="Arial" w:eastAsia="Times New Roman" w:hAnsi="Arial" w:cs="Arial"/>
+          <w:color w:val="000000" w:themeColor="text1"/>
+          <w:sz w:val="24"/>
+          <w:szCs w:val="24"/>
+          <w:lang w:val="es-VE" w:eastAsia="es-VE"/>
+        </w:rPr>
+        <w:t>berto</w:t>
+      </w:r>
+      <w:proofErr w:type="spellEnd"/>
+      <w:r>
+        <w:rPr>
+          <w:rFonts w:ascii="Arial" w:eastAsia="Times New Roman" w:hAnsi="Arial" w:cs="Arial"/>
+          <w:color w:val="000000" w:themeColor="text1"/>
+          <w:sz w:val="24"/>
+          <w:szCs w:val="24"/>
+          <w:lang w:val="es-VE" w:eastAsia="es-VE"/>
+        </w:rPr>
+        <w:t xml:space="preserve"> </w:t>
+      </w:r>
+      <w:proofErr w:type="spellStart"/>
+      <w:r>
+        <w:rPr>
+          <w:rFonts w:ascii="Arial" w:eastAsia="Times New Roman" w:hAnsi="Arial" w:cs="Arial"/>
+          <w:color w:val="000000" w:themeColor="text1"/>
+          <w:sz w:val="24"/>
+          <w:szCs w:val="24"/>
+          <w:lang w:val="es-VE" w:eastAsia="es-VE"/>
+        </w:rPr>
+        <w:t>Martins</w:t>
+      </w:r>
+      <w:proofErr w:type="spellEnd"/>
+      <w:r>
+        <w:rPr>
+          <w:rFonts w:ascii="Arial" w:eastAsia="Times New Roman" w:hAnsi="Arial" w:cs="Arial"/>
+          <w:color w:val="000000" w:themeColor="text1"/>
+          <w:sz w:val="24"/>
+          <w:szCs w:val="24"/>
+          <w:lang w:val="es-VE" w:eastAsia="es-VE"/>
+        </w:rPr>
+        <w:t>, 2010), define: E</w:t>
       </w:r>
       <w:r>
         <w:rPr>
@@ -1312,7 +1510,25 @@
           <w:sz w:val="24"/>
           <w:szCs w:val="24"/>
         </w:rPr>
-        <w:t>Así la investigación histórica describe lo que era, la descriptiva lo que es y la experimental describe lo que será. Por su parte “Lourdes Múnich” los clasifica por el ámbito en que se efectúan en: “de campo y experimentales”, por los objetivos en exploratorios, descriptivos y confirmatorios y por el periodo que se efectúan estando en transversales, longitudinales, piloto o previo y finales o definitivos, estos planteamientos sobre la tipología son parecidos a los que nos indica “Ana Bavaresco” que indica los siguiente:</w:t>
+        <w:t xml:space="preserve">Así la investigación histórica describe lo que era, la descriptiva lo que es y la experimental describe lo que será. Por su parte “Lourdes Múnich” los clasifica por el ámbito en que se efectúan en: “de campo y experimentales”, por los objetivos en exploratorios, descriptivos y confirmatorios y por el periodo que se efectúan estando en transversales, longitudinales, piloto o previo y finales o definitivos, estos planteamientos sobre la tipología son parecidos a los que nos indica “Ana </w:t>
+      </w:r>
+      <w:proofErr w:type="spellStart"/>
+      <w:r>
+        <w:rPr>
+          <w:rFonts w:ascii="Arial" w:eastAsia="Arial" w:hAnsi="Arial" w:cs="Arial"/>
+          <w:sz w:val="24"/>
+          <w:szCs w:val="24"/>
+        </w:rPr>
+        <w:t>Bavaresco</w:t>
+      </w:r>
+      <w:proofErr w:type="spellEnd"/>
+      <w:r>
+        <w:rPr>
+          <w:rFonts w:ascii="Arial" w:eastAsia="Arial" w:hAnsi="Arial" w:cs="Arial"/>
+          <w:sz w:val="24"/>
+          <w:szCs w:val="24"/>
+        </w:rPr>
+        <w:t>” que indica los siguiente:</w:t>
       </w:r>
     </w:p>
     <w:p>
@@ -1533,6 +1749,16 @@
           <w:sz w:val="24"/>
           <w:szCs w:val="24"/>
         </w:rPr>
+        <w:t xml:space="preserve">      </w:t>
+      </w:r>
+      <w:bookmarkStart w:id="0" w:name="_GoBack"/>
+      <w:bookmarkEnd w:id="0"/>
+      <w:r>
+        <w:rPr>
+          <w:rFonts w:ascii="Arial" w:eastAsia="Arial" w:hAnsi="Arial" w:cs="Arial"/>
+          <w:sz w:val="24"/>
+          <w:szCs w:val="24"/>
+        </w:rPr>
         <w:t>Además señala como modalidades: los estudios monográficos, informes de proyectos de acción, memorias de pasantías y otras.</w:t>
       </w:r>
     </w:p>
@@ -1565,6 +1791,14 @@
           <w:sz w:val="24"/>
           <w:szCs w:val="24"/>
         </w:rPr>
+        <w:t xml:space="preserve">     </w:t>
+      </w:r>
+      <w:r>
+        <w:rPr>
+          <w:rFonts w:ascii="Arial" w:eastAsia="Arial" w:hAnsi="Arial" w:cs="Arial"/>
+          <w:sz w:val="24"/>
+          <w:szCs w:val="24"/>
+        </w:rPr>
         <w:t>Al explicar cada una de ellas expones las de Campo, se refiere al análisis sistemático de problemas en la realidad con el propósito de describirlos, interpretarlos y entender su naturaleza, explicando sus causas y efectos, así como predecir sus concurr</w:t>
       </w:r>
       <w:r>
@@ -1573,8 +1807,19 @@
           <w:sz w:val="24"/>
           <w:szCs w:val="24"/>
         </w:rPr>
-        <w:t>encias, así vez esto pueden</w:t>
-      </w:r>
+        <w:t xml:space="preserve">encias, así vez esto </w:t>
+      </w:r>
+      <w:proofErr w:type="gramStart"/>
+      <w:r>
+        <w:rPr>
+          <w:rFonts w:ascii="Arial" w:eastAsia="Arial" w:hAnsi="Arial" w:cs="Arial"/>
+          <w:sz w:val="24"/>
+          <w:szCs w:val="24"/>
+        </w:rPr>
+        <w:lastRenderedPageBreak/>
+        <w:t>pueden</w:t>
+      </w:r>
+      <w:proofErr w:type="gramEnd"/>
       <w:r>
         <w:rPr>
           <w:rFonts w:ascii="Arial" w:eastAsia="Arial" w:hAnsi="Arial" w:cs="Arial"/>
@@ -1615,7 +1860,6 @@
           <w:sz w:val="24"/>
           <w:szCs w:val="24"/>
         </w:rPr>
-        <w:lastRenderedPageBreak/>
         <w:t xml:space="preserve">Experimental, casi experimental o ex post facto. </w:t>
       </w:r>
     </w:p>
@@ -1881,6 +2125,15 @@
           <w:sz w:val="24"/>
           <w:szCs w:val="24"/>
         </w:rPr>
+        <w:t xml:space="preserve">     </w:t>
+      </w:r>
+      <w:r>
+        <w:rPr>
+          <w:rFonts w:ascii="Arial" w:eastAsia="Arial" w:hAnsi="Arial" w:cs="Arial"/>
+          <w:bCs/>
+          <w:sz w:val="24"/>
+          <w:szCs w:val="24"/>
+        </w:rPr>
         <w:t>El nivel más elemental es el tipo de las investigaciones exploratorias; que no son causales, y el tipo de análisis predominante en ellas es el cualitativo sobre fuentes bibliográficas teóricas, pero pueden hacer referencias a datos con precisiones cuantitativas, de investigaciones aplicadas realizadas por otros autores.</w:t>
       </w:r>
     </w:p>
@@ -1916,6 +2169,16 @@
           <w:sz w:val="24"/>
           <w:szCs w:val="24"/>
         </w:rPr>
+        <w:lastRenderedPageBreak/>
+        <w:t xml:space="preserve">      </w:t>
+      </w:r>
+      <w:r>
+        <w:rPr>
+          <w:rFonts w:ascii="Arial" w:eastAsia="Arial" w:hAnsi="Arial" w:cs="Arial"/>
+          <w:bCs/>
+          <w:sz w:val="24"/>
+          <w:szCs w:val="24"/>
+        </w:rPr>
         <w:t>Noguera Ramos (2003:29) afirma, Investigación exploratoria. Esta invest</w:t>
       </w:r>
       <w:r>
@@ -1927,14 +2190,45 @@
         </w:rPr>
         <w:t>igación también se le denomina “</w:t>
       </w:r>
-      <w:r>
-        <w:rPr>
-          <w:rFonts w:ascii="Arial" w:eastAsia="Arial" w:hAnsi="Arial" w:cs="Arial"/>
-          <w:bCs/>
-          <w:sz w:val="24"/>
-          <w:szCs w:val="24"/>
-        </w:rPr>
-        <w:t>Formulativa”. Siguiendo a Selltiz, “este tipo de investigación tiene los siguientes propósitos:</w:t>
+      <w:proofErr w:type="spellStart"/>
+      <w:r>
+        <w:rPr>
+          <w:rFonts w:ascii="Arial" w:eastAsia="Arial" w:hAnsi="Arial" w:cs="Arial"/>
+          <w:bCs/>
+          <w:sz w:val="24"/>
+          <w:szCs w:val="24"/>
+        </w:rPr>
+        <w:t>Formulativa</w:t>
+      </w:r>
+      <w:proofErr w:type="spellEnd"/>
+      <w:r>
+        <w:rPr>
+          <w:rFonts w:ascii="Arial" w:eastAsia="Arial" w:hAnsi="Arial" w:cs="Arial"/>
+          <w:bCs/>
+          <w:sz w:val="24"/>
+          <w:szCs w:val="24"/>
+        </w:rPr>
+        <w:t xml:space="preserve">”. Siguiendo a </w:t>
+      </w:r>
+      <w:proofErr w:type="spellStart"/>
+      <w:r>
+        <w:rPr>
+          <w:rFonts w:ascii="Arial" w:eastAsia="Arial" w:hAnsi="Arial" w:cs="Arial"/>
+          <w:bCs/>
+          <w:sz w:val="24"/>
+          <w:szCs w:val="24"/>
+        </w:rPr>
+        <w:t>Selltiz</w:t>
+      </w:r>
+      <w:proofErr w:type="spellEnd"/>
+      <w:r>
+        <w:rPr>
+          <w:rFonts w:ascii="Arial" w:eastAsia="Arial" w:hAnsi="Arial" w:cs="Arial"/>
+          <w:bCs/>
+          <w:sz w:val="24"/>
+          <w:szCs w:val="24"/>
+        </w:rPr>
+        <w:t>, “este tipo de investigación tiene los siguientes propósitos:</w:t>
       </w:r>
     </w:p>
     <w:p>
@@ -1960,7 +2254,6 @@
           <w:sz w:val="24"/>
           <w:szCs w:val="24"/>
         </w:rPr>
-        <w:lastRenderedPageBreak/>
         <w:t>Formulación de un problema para posibilitar una investigación más precisa.</w:t>
       </w:r>
     </w:p>
@@ -2192,6 +2485,15 @@
           <w:sz w:val="24"/>
           <w:szCs w:val="24"/>
         </w:rPr>
+        <w:t xml:space="preserve">     </w:t>
+      </w:r>
+      <w:r>
+        <w:rPr>
+          <w:rFonts w:ascii="Arial" w:eastAsia="Arial" w:hAnsi="Arial" w:cs="Arial"/>
+          <w:bCs/>
+          <w:sz w:val="24"/>
+          <w:szCs w:val="24"/>
+        </w:rPr>
         <w:t>Estas investigaciones, responden a la pr</w:t>
       </w:r>
       <w:r>
@@ -2236,6 +2538,15 @@
           <w:sz w:val="24"/>
           <w:szCs w:val="24"/>
         </w:rPr>
+        <w:t xml:space="preserve">      </w:t>
+      </w:r>
+      <w:r>
+        <w:rPr>
+          <w:rFonts w:ascii="Arial" w:eastAsia="Arial" w:hAnsi="Arial" w:cs="Arial"/>
+          <w:bCs/>
+          <w:sz w:val="24"/>
+          <w:szCs w:val="24"/>
+        </w:rPr>
         <w:t>Carrasco Díaz (2006:42) al respecto dice. La investigación descriptiva responde a las preguntas. ¿Cómo son?, ¿Dó</w:t>
       </w:r>
       <w:r>
@@ -2289,17 +2600,37 @@
           <w:sz w:val="24"/>
           <w:szCs w:val="24"/>
         </w:rPr>
-        <w:t xml:space="preserve">Noguera Ramos (2003:30), cita al autor Vandalen, D. y W. Meyer “Consiste en llegar a conocer las situaciones, costumbres y actitudes predominantes mediante la descripción exacta de las actividades, objetos, procesos y personas. Pero la investigación descriptiva no se limita a la mera recolección de datos, la meta de los investigadores competentes es </w:t>
-      </w:r>
-      <w:r>
-        <w:rPr>
-          <w:rFonts w:ascii="Arial" w:eastAsia="Arial" w:hAnsi="Arial" w:cs="Arial"/>
-          <w:bCs/>
-          <w:sz w:val="24"/>
-          <w:szCs w:val="24"/>
-        </w:rPr>
         <w:lastRenderedPageBreak/>
-        <w:t>la predicción e identificación de las relaciones que existen entre dos o más variables”.</w:t>
+        <w:t xml:space="preserve">     </w:t>
+      </w:r>
+      <w:r>
+        <w:rPr>
+          <w:rFonts w:ascii="Arial" w:eastAsia="Arial" w:hAnsi="Arial" w:cs="Arial"/>
+          <w:bCs/>
+          <w:sz w:val="24"/>
+          <w:szCs w:val="24"/>
+        </w:rPr>
+        <w:t xml:space="preserve">Noguera Ramos (2003:30), cita al autor </w:t>
+      </w:r>
+      <w:proofErr w:type="spellStart"/>
+      <w:r>
+        <w:rPr>
+          <w:rFonts w:ascii="Arial" w:eastAsia="Arial" w:hAnsi="Arial" w:cs="Arial"/>
+          <w:bCs/>
+          <w:sz w:val="24"/>
+          <w:szCs w:val="24"/>
+        </w:rPr>
+        <w:t>Vandalen</w:t>
+      </w:r>
+      <w:proofErr w:type="spellEnd"/>
+      <w:r>
+        <w:rPr>
+          <w:rFonts w:ascii="Arial" w:eastAsia="Arial" w:hAnsi="Arial" w:cs="Arial"/>
+          <w:bCs/>
+          <w:sz w:val="24"/>
+          <w:szCs w:val="24"/>
+        </w:rPr>
+        <w:t>, D. y W. Meyer “Consiste en llegar a conocer las situaciones, costumbres y actitudes predominantes mediante la descripción exacta de las actividades, objetos, procesos y personas. Pero la investigación descriptiva no se limita a la mera recolección de datos, la meta de los investigadores competentes es la predicción e identificación de las relaciones que existen entre dos o más variables”.</w:t>
       </w:r>
     </w:p>
     <w:p>
@@ -2371,6 +2702,15 @@
           <w:sz w:val="24"/>
           <w:szCs w:val="24"/>
         </w:rPr>
+        <w:t xml:space="preserve">     </w:t>
+      </w:r>
+      <w:r>
+        <w:rPr>
+          <w:rFonts w:ascii="Arial" w:eastAsia="Arial" w:hAnsi="Arial" w:cs="Arial"/>
+          <w:bCs/>
+          <w:sz w:val="24"/>
+          <w:szCs w:val="24"/>
+        </w:rPr>
         <w:t>La investigación correlacional</w:t>
       </w:r>
       <w:r>
@@ -2415,6 +2755,15 @@
           <w:sz w:val="24"/>
           <w:szCs w:val="24"/>
         </w:rPr>
+        <w:t xml:space="preserve">     </w:t>
+      </w:r>
+      <w:r>
+        <w:rPr>
+          <w:rFonts w:ascii="Arial" w:eastAsia="Arial" w:hAnsi="Arial" w:cs="Arial"/>
+          <w:bCs/>
+          <w:sz w:val="24"/>
+          <w:szCs w:val="24"/>
+        </w:rPr>
         <w:t>Los estudios correlaciónales tienen por objeto medir el grado de relación significativa que existe entre dos o más variables, conocer el comportamiento de una variable dependiente a partir de la información de la variable independiente o causal.</w:t>
       </w:r>
     </w:p>
@@ -2487,6 +2836,15 @@
           <w:sz w:val="24"/>
           <w:szCs w:val="24"/>
         </w:rPr>
+        <w:t xml:space="preserve">     </w:t>
+      </w:r>
+      <w:r>
+        <w:rPr>
+          <w:rFonts w:ascii="Arial" w:eastAsia="Arial" w:hAnsi="Arial" w:cs="Arial"/>
+          <w:bCs/>
+          <w:sz w:val="24"/>
+          <w:szCs w:val="24"/>
+        </w:rPr>
         <w:t>Estas investigaciones responden a la pregunta “¿Por qué?” Es así la realidad objeto de la investigación o estudio. Son causales ya que plantean hipótesis explicativas que mediante el cruce o relación de variables primero de las del Problema con las de la Realidad; y luego con las del Marco Referencial.</w:t>
       </w:r>
     </w:p>
@@ -2522,34 +2880,17 @@
           <w:sz w:val="24"/>
           <w:szCs w:val="24"/>
         </w:rPr>
-        <w:t>Según Carrasco Díaz (2006:42), la investigación explicativa responde a la interrogante ¿por qué?, es decir con este estudio podemos conocer por qué un hecho o fenómeno de la realidad tiene tales y cuales características, cualidades, propiedades, etc., en síntesis, por qué la variable en estudio es como es.</w:t>
-      </w:r>
-    </w:p>
-    <w:p>
-      <w:pPr>
-        <w:spacing w:line="360" w:lineRule="auto"/>
-        <w:contextualSpacing/>
-        <w:jc w:val="both"/>
-        <w:rPr>
-          <w:rFonts w:ascii="Arial" w:eastAsia="Arial" w:hAnsi="Arial" w:cs="Arial"/>
-          <w:bCs/>
-          <w:sz w:val="24"/>
-          <w:szCs w:val="24"/>
-        </w:rPr>
-      </w:pPr>
-    </w:p>
-    <w:p>
-      <w:pPr>
-        <w:spacing w:line="360" w:lineRule="auto"/>
-        <w:contextualSpacing/>
-        <w:jc w:val="both"/>
-        <w:rPr>
-          <w:rFonts w:ascii="Arial" w:eastAsia="Arial" w:hAnsi="Arial" w:cs="Arial"/>
-          <w:bCs/>
-          <w:sz w:val="24"/>
-          <w:szCs w:val="24"/>
-        </w:rPr>
-      </w:pPr>
+        <w:t xml:space="preserve">     </w:t>
+      </w:r>
+      <w:r>
+        <w:rPr>
+          <w:rFonts w:ascii="Arial" w:eastAsia="Arial" w:hAnsi="Arial" w:cs="Arial"/>
+          <w:bCs/>
+          <w:sz w:val="24"/>
+          <w:szCs w:val="24"/>
+        </w:rPr>
+        <w:t xml:space="preserve">Según Carrasco Díaz (2006:42), la investigación explicativa responde a la interrogante ¿por qué?, es decir con este estudio podemos conocer </w:t>
+      </w:r>
       <w:r>
         <w:rPr>
           <w:rFonts w:ascii="Arial" w:eastAsia="Arial" w:hAnsi="Arial" w:cs="Arial"/>
@@ -2558,6 +2899,50 @@
           <w:szCs w:val="24"/>
         </w:rPr>
         <w:lastRenderedPageBreak/>
+        <w:t>por qué un hecho o fenómeno de la realidad tiene tales y cuales características, cualidades, propiedades, etc., en síntesis, por qué la variable en estudio es como es.</w:t>
+      </w:r>
+    </w:p>
+    <w:p>
+      <w:pPr>
+        <w:spacing w:line="360" w:lineRule="auto"/>
+        <w:contextualSpacing/>
+        <w:jc w:val="both"/>
+        <w:rPr>
+          <w:rFonts w:ascii="Arial" w:eastAsia="Arial" w:hAnsi="Arial" w:cs="Arial"/>
+          <w:bCs/>
+          <w:sz w:val="24"/>
+          <w:szCs w:val="24"/>
+        </w:rPr>
+      </w:pPr>
+    </w:p>
+    <w:p>
+      <w:pPr>
+        <w:spacing w:line="360" w:lineRule="auto"/>
+        <w:contextualSpacing/>
+        <w:jc w:val="both"/>
+        <w:rPr>
+          <w:rFonts w:ascii="Arial" w:eastAsia="Arial" w:hAnsi="Arial" w:cs="Arial"/>
+          <w:bCs/>
+          <w:sz w:val="24"/>
+          <w:szCs w:val="24"/>
+        </w:rPr>
+      </w:pPr>
+      <w:r>
+        <w:rPr>
+          <w:rFonts w:ascii="Arial" w:eastAsia="Arial" w:hAnsi="Arial" w:cs="Arial"/>
+          <w:bCs/>
+          <w:sz w:val="24"/>
+          <w:szCs w:val="24"/>
+        </w:rPr>
+        <w:t xml:space="preserve">     </w:t>
+      </w:r>
+      <w:r>
+        <w:rPr>
+          <w:rFonts w:ascii="Arial" w:eastAsia="Arial" w:hAnsi="Arial" w:cs="Arial"/>
+          <w:bCs/>
+          <w:sz w:val="24"/>
+          <w:szCs w:val="24"/>
+        </w:rPr>
         <w:t>En este nivel el investigador conoce y da a conocer las causas o factores que han dado origen o han condicionado la existencia y naturaleza del hecho o fenómeno en estudio. Así mismo indaga sobre la relación recíproca y concatenada de todos los hechos de la realidad, buscando dar una explicación objetiva, real y científica a aquello que se desconoce. Necesariamente supone la presencia de dos o más variables.</w:t>
       </w:r>
     </w:p>
@@ -2609,6 +2994,15 @@
           <w:szCs w:val="24"/>
         </w:rPr>
       </w:pPr>
+      <w:r>
+        <w:rPr>
+          <w:rFonts w:ascii="Arial" w:eastAsia="Arial" w:hAnsi="Arial" w:cs="Arial"/>
+          <w:bCs/>
+          <w:sz w:val="24"/>
+          <w:szCs w:val="24"/>
+        </w:rPr>
+        <w:t xml:space="preserve">     </w:t>
+      </w:r>
       <w:r>
         <w:rPr>
           <w:rFonts w:ascii="Arial" w:eastAsia="Arial" w:hAnsi="Arial" w:cs="Arial"/>
@@ -3302,7 +3696,6 @@
           <w:sz w:val="24"/>
           <w:szCs w:val="24"/>
         </w:rPr>
-        <w:lastRenderedPageBreak/>
         <w:t>TÉCNICAS E INSTRUMENTOS DE RECOLECCIÓN DE DATOS</w:t>
       </w:r>
     </w:p>
@@ -3343,7 +3736,25 @@
           <w:sz w:val="24"/>
           <w:szCs w:val="24"/>
         </w:rPr>
-        <w:t>Según lo plantea Bavaresco (2006, p. 95) “la investigación no tiene significado sin las técnicas de recolección de datos. Estas técnicas conducen a la verificación del problema planteado. Cada tipo de investigación determina las técnicas a utilizar y cada técnica establece sus herramientas, instrumentos o medios que serán empleados. Los instrumentos que se construyeron llevaron a la obtención de los datos de la realidad y una vez recogidos podrán pasarse a la siguiente fase del procesamiento de los datos obtenidos como información</w:t>
+        <w:t xml:space="preserve">Según lo plantea </w:t>
+      </w:r>
+      <w:proofErr w:type="spellStart"/>
+      <w:r>
+        <w:rPr>
+          <w:rFonts w:ascii="Arial" w:eastAsia="Arial" w:hAnsi="Arial" w:cs="Arial"/>
+          <w:sz w:val="24"/>
+          <w:szCs w:val="24"/>
+        </w:rPr>
+        <w:t>Bavaresco</w:t>
+      </w:r>
+      <w:proofErr w:type="spellEnd"/>
+      <w:r>
+        <w:rPr>
+          <w:rFonts w:ascii="Arial" w:eastAsia="Arial" w:hAnsi="Arial" w:cs="Arial"/>
+          <w:sz w:val="24"/>
+          <w:szCs w:val="24"/>
+        </w:rPr>
+        <w:t xml:space="preserve"> (2006, p. 95) “la investigación no tiene significado sin las técnicas de recolección de datos. Estas técnicas conducen a la verificación del problema planteado. Cada tipo de investigación determina las técnicas a utilizar y cada técnica establece sus herramientas, instrumentos o medios que serán empleados. Los instrumentos que se construyeron llevaron a la obtención de los datos de la realidad y una vez recogidos podrán pasarse a la siguiente fase del procesamiento de los datos obtenidos como información</w:t>
       </w:r>
       <w:r>
         <w:rPr>
@@ -3543,6 +3954,7 @@
           <w:sz w:val="24"/>
           <w:szCs w:val="24"/>
         </w:rPr>
+        <w:lastRenderedPageBreak/>
         <w:t>El entrevistador:</w:t>
       </w:r>
       <w:r>
@@ -3610,27 +4022,361 @@
           <w:sz w:val="24"/>
           <w:szCs w:val="24"/>
         </w:rPr>
+        <w:t xml:space="preserve">La </w:t>
+      </w:r>
+      <w:r>
+        <w:rPr>
+          <w:rFonts w:ascii="Arial" w:eastAsia="Arial" w:hAnsi="Arial" w:cs="Arial"/>
+          <w:b/>
+          <w:sz w:val="24"/>
+          <w:szCs w:val="24"/>
+        </w:rPr>
+        <w:t>E</w:t>
+      </w:r>
+      <w:r>
+        <w:rPr>
+          <w:rFonts w:ascii="Arial" w:eastAsia="Arial" w:hAnsi="Arial" w:cs="Arial"/>
+          <w:b/>
+          <w:sz w:val="24"/>
+          <w:szCs w:val="24"/>
+        </w:rPr>
+        <w:t>ncuesta</w:t>
+      </w:r>
+    </w:p>
+    <w:p>
+      <w:pPr>
+        <w:spacing w:line="360" w:lineRule="auto"/>
+        <w:contextualSpacing/>
+        <w:jc w:val="both"/>
+        <w:rPr>
+          <w:rFonts w:ascii="Arial" w:eastAsia="Arial" w:hAnsi="Arial" w:cs="Arial"/>
+          <w:sz w:val="24"/>
+          <w:szCs w:val="24"/>
+        </w:rPr>
+      </w:pPr>
+      <w:r>
+        <w:rPr>
+          <w:rFonts w:ascii="Arial" w:eastAsia="Arial" w:hAnsi="Arial" w:cs="Arial"/>
+          <w:sz w:val="24"/>
+          <w:szCs w:val="24"/>
+        </w:rPr>
+        <w:t xml:space="preserve">     </w:t>
+      </w:r>
+      <w:r>
+        <w:rPr>
+          <w:rFonts w:ascii="Arial" w:eastAsia="Arial" w:hAnsi="Arial" w:cs="Arial"/>
+          <w:sz w:val="24"/>
+          <w:szCs w:val="24"/>
+        </w:rPr>
+        <w:t>Una encuesta es un conjunto de preguntas normalizadas dirigidas a una muestra representativa de la población o instituciones, con el fin de conocer estados de opinión o hechos específicos.</w:t>
+      </w:r>
+    </w:p>
+    <w:p>
+      <w:pPr>
+        <w:spacing w:line="360" w:lineRule="auto"/>
+        <w:contextualSpacing/>
+        <w:jc w:val="both"/>
+        <w:rPr>
+          <w:rFonts w:ascii="Arial" w:eastAsia="Arial" w:hAnsi="Arial" w:cs="Arial"/>
+          <w:sz w:val="24"/>
+          <w:szCs w:val="24"/>
+        </w:rPr>
+      </w:pPr>
+    </w:p>
+    <w:p>
+      <w:pPr>
+        <w:spacing w:line="360" w:lineRule="auto"/>
+        <w:contextualSpacing/>
+        <w:jc w:val="both"/>
+        <w:rPr>
+          <w:rFonts w:ascii="Arial" w:eastAsia="Arial" w:hAnsi="Arial" w:cs="Arial"/>
+          <w:sz w:val="24"/>
+          <w:szCs w:val="24"/>
+        </w:rPr>
+      </w:pPr>
+      <w:r>
+        <w:rPr>
+          <w:rFonts w:ascii="Arial" w:eastAsia="Arial" w:hAnsi="Arial" w:cs="Arial"/>
+          <w:sz w:val="24"/>
+          <w:szCs w:val="24"/>
+        </w:rPr>
+        <w:t xml:space="preserve">     </w:t>
+      </w:r>
+      <w:r>
+        <w:rPr>
+          <w:rFonts w:ascii="Arial" w:eastAsia="Arial" w:hAnsi="Arial" w:cs="Arial"/>
+          <w:sz w:val="24"/>
+          <w:szCs w:val="24"/>
+        </w:rPr>
+        <w:t>Se puede definir la encues</w:t>
+      </w:r>
+      <w:r>
+        <w:rPr>
+          <w:rFonts w:ascii="Arial" w:eastAsia="Arial" w:hAnsi="Arial" w:cs="Arial"/>
+          <w:sz w:val="24"/>
+          <w:szCs w:val="24"/>
+        </w:rPr>
+        <w:t>ta, siguiendo a García Ferrando</w:t>
+      </w:r>
+      <w:r>
+        <w:rPr>
+          <w:rFonts w:ascii="Arial" w:eastAsia="Arial" w:hAnsi="Arial" w:cs="Arial"/>
+          <w:sz w:val="24"/>
+          <w:szCs w:val="24"/>
+        </w:rPr>
+        <w:t xml:space="preserve">, </w:t>
+      </w:r>
+      <w:r>
+        <w:rPr>
+          <w:rFonts w:ascii="Arial" w:eastAsia="Arial" w:hAnsi="Arial" w:cs="Arial"/>
+          <w:sz w:val="24"/>
+          <w:szCs w:val="24"/>
+        </w:rPr>
+        <w:t>como “</w:t>
+      </w:r>
+      <w:r>
+        <w:rPr>
+          <w:rFonts w:ascii="Arial" w:eastAsia="Arial" w:hAnsi="Arial" w:cs="Arial"/>
+          <w:sz w:val="24"/>
+          <w:szCs w:val="24"/>
+        </w:rPr>
+        <w:t>una técnica que utiliza un conjunto de procedimientos estandarizados de investigación mediante los cuales se recoge y analiza una serie de datos de una muestra de casos representativa de una población o universo más amplio, del que se pretende explorar, describir, predecir y/o explic</w:t>
+      </w:r>
+      <w:r>
+        <w:rPr>
+          <w:rFonts w:ascii="Arial" w:eastAsia="Arial" w:hAnsi="Arial" w:cs="Arial"/>
+          <w:sz w:val="24"/>
+          <w:szCs w:val="24"/>
+        </w:rPr>
+        <w:t>ar una serie de características”</w:t>
+      </w:r>
+      <w:r>
+        <w:rPr>
+          <w:rFonts w:ascii="Arial" w:eastAsia="Arial" w:hAnsi="Arial" w:cs="Arial"/>
+          <w:sz w:val="24"/>
+          <w:szCs w:val="24"/>
+        </w:rPr>
+        <w:t>.</w:t>
+      </w:r>
+    </w:p>
+    <w:p>
+      <w:pPr>
+        <w:spacing w:line="360" w:lineRule="auto"/>
+        <w:contextualSpacing/>
+        <w:jc w:val="both"/>
+        <w:rPr>
+          <w:rFonts w:ascii="Arial" w:eastAsia="Arial" w:hAnsi="Arial" w:cs="Arial"/>
+          <w:sz w:val="24"/>
+          <w:szCs w:val="24"/>
+        </w:rPr>
+      </w:pPr>
+    </w:p>
+    <w:p>
+      <w:pPr>
+        <w:spacing w:line="360" w:lineRule="auto"/>
+        <w:contextualSpacing/>
+        <w:jc w:val="both"/>
+        <w:rPr>
+          <w:rFonts w:ascii="Arial" w:eastAsia="Arial" w:hAnsi="Arial" w:cs="Arial"/>
+          <w:b/>
+          <w:sz w:val="24"/>
+          <w:szCs w:val="24"/>
+        </w:rPr>
+      </w:pPr>
+      <w:r>
+        <w:rPr>
+          <w:rFonts w:ascii="Arial" w:eastAsia="Arial" w:hAnsi="Arial" w:cs="Arial"/>
+          <w:b/>
+          <w:sz w:val="24"/>
+          <w:szCs w:val="24"/>
+        </w:rPr>
+        <w:t>La O</w:t>
+      </w:r>
+      <w:r>
+        <w:rPr>
+          <w:rFonts w:ascii="Arial" w:eastAsia="Arial" w:hAnsi="Arial" w:cs="Arial"/>
+          <w:b/>
+          <w:sz w:val="24"/>
+          <w:szCs w:val="24"/>
+        </w:rPr>
+        <w:t>bservación</w:t>
+      </w:r>
+    </w:p>
+    <w:p>
+      <w:pPr>
+        <w:spacing w:line="360" w:lineRule="auto"/>
+        <w:contextualSpacing/>
+        <w:jc w:val="both"/>
+        <w:rPr>
+          <w:rFonts w:ascii="Arial" w:eastAsia="Arial" w:hAnsi="Arial" w:cs="Arial"/>
+          <w:sz w:val="24"/>
+          <w:szCs w:val="24"/>
+        </w:rPr>
+      </w:pPr>
+      <w:r>
+        <w:rPr>
+          <w:rFonts w:ascii="Arial" w:eastAsia="Arial" w:hAnsi="Arial" w:cs="Arial"/>
+          <w:sz w:val="24"/>
+          <w:szCs w:val="24"/>
+        </w:rPr>
+        <w:t xml:space="preserve">     La tarea de observar no puede reducirse a solo percepción pasiva de hechos, situaciones o cosas. Debe ser un ejercicio constante encaminado a seleccionar, organizar y relacionar los datos referentes a nuestro problema. No todo lo que aparece ante el campo del observador tiene importancia y, si la tiene, no siempre en el mismo grado.</w:t>
+      </w:r>
+    </w:p>
+    <w:p>
+      <w:pPr>
+        <w:spacing w:line="360" w:lineRule="auto"/>
+        <w:contextualSpacing/>
+        <w:jc w:val="both"/>
+        <w:rPr>
+          <w:rFonts w:ascii="Arial" w:eastAsia="Arial" w:hAnsi="Arial" w:cs="Arial"/>
+          <w:sz w:val="24"/>
+          <w:szCs w:val="24"/>
+        </w:rPr>
+      </w:pPr>
+      <w:r>
+        <w:rPr>
+          <w:rFonts w:ascii="Arial" w:eastAsia="Arial" w:hAnsi="Arial" w:cs="Arial"/>
+          <w:sz w:val="24"/>
+          <w:szCs w:val="24"/>
+        </w:rPr>
+        <w:t xml:space="preserve">                                                           </w:t>
+      </w:r>
+    </w:p>
+    <w:p>
+      <w:pPr>
+        <w:spacing w:line="360" w:lineRule="auto"/>
+        <w:contextualSpacing/>
+        <w:jc w:val="both"/>
+        <w:rPr>
+          <w:rFonts w:ascii="Arial" w:eastAsia="Arial" w:hAnsi="Arial" w:cs="Arial"/>
+          <w:sz w:val="24"/>
+          <w:szCs w:val="24"/>
+        </w:rPr>
+      </w:pPr>
+      <w:r>
+        <w:rPr>
+          <w:rFonts w:ascii="Arial" w:eastAsia="Arial" w:hAnsi="Arial" w:cs="Arial"/>
+          <w:sz w:val="24"/>
+          <w:szCs w:val="24"/>
+        </w:rPr>
+        <w:t xml:space="preserve">     </w:t>
+      </w:r>
+      <w:r>
+        <w:rPr>
+          <w:rFonts w:ascii="Arial" w:eastAsia="Arial" w:hAnsi="Arial" w:cs="Arial"/>
+          <w:sz w:val="24"/>
+          <w:szCs w:val="24"/>
+        </w:rPr>
+        <w:t>Sierra y Bravo (1984), la define como: “la inspección y estudio realizado por el investigador, mediante el empleo de sus propios sentidos, con o sin ayuda de aparatos técnicos, de las cosas o hechos de interés social, tal como son o tienen lugar espontáneamente”.</w:t>
+      </w:r>
+    </w:p>
+    <w:p>
+      <w:pPr>
+        <w:spacing w:line="360" w:lineRule="auto"/>
+        <w:contextualSpacing/>
+        <w:jc w:val="both"/>
+        <w:rPr>
+          <w:rFonts w:ascii="Arial" w:eastAsia="Arial" w:hAnsi="Arial" w:cs="Arial"/>
+          <w:sz w:val="24"/>
+          <w:szCs w:val="24"/>
+        </w:rPr>
+      </w:pPr>
+    </w:p>
+    <w:p>
+      <w:pPr>
+        <w:spacing w:line="360" w:lineRule="auto"/>
+        <w:contextualSpacing/>
+        <w:jc w:val="both"/>
+        <w:rPr>
+          <w:rFonts w:ascii="Arial" w:eastAsia="Arial" w:hAnsi="Arial" w:cs="Arial"/>
+          <w:b/>
+          <w:sz w:val="24"/>
+          <w:szCs w:val="24"/>
+        </w:rPr>
+      </w:pPr>
+      <w:r>
+        <w:rPr>
+          <w:rFonts w:ascii="Arial" w:eastAsia="Arial" w:hAnsi="Arial" w:cs="Arial"/>
+          <w:b/>
+          <w:sz w:val="24"/>
+          <w:szCs w:val="24"/>
+        </w:rPr>
+        <w:t>VALIDEZ Y CONFIABILIDAD</w:t>
+      </w:r>
+    </w:p>
+    <w:p>
+      <w:pPr>
+        <w:spacing w:line="360" w:lineRule="auto"/>
+        <w:contextualSpacing/>
+        <w:jc w:val="both"/>
+        <w:rPr>
+          <w:rFonts w:ascii="Arial" w:eastAsia="Arial" w:hAnsi="Arial" w:cs="Arial"/>
+          <w:b/>
+          <w:sz w:val="24"/>
+          <w:szCs w:val="24"/>
+        </w:rPr>
+      </w:pPr>
+    </w:p>
+    <w:p>
+      <w:pPr>
+        <w:spacing w:line="360" w:lineRule="auto"/>
+        <w:contextualSpacing/>
+        <w:jc w:val="both"/>
+        <w:rPr>
+          <w:rFonts w:ascii="Arial" w:eastAsia="Arial" w:hAnsi="Arial" w:cs="Arial"/>
+          <w:sz w:val="24"/>
+          <w:szCs w:val="24"/>
+        </w:rPr>
+      </w:pPr>
+      <w:r>
+        <w:rPr>
+          <w:rFonts w:ascii="Arial" w:eastAsia="Arial" w:hAnsi="Arial" w:cs="Arial"/>
+          <w:sz w:val="24"/>
+          <w:szCs w:val="24"/>
+        </w:rPr>
+        <w:t xml:space="preserve">     Para Hernández y otros (2003, p. 242) la validez se refiere al grado que un instrumento realmente mide la variable que pretende medir, </w:t>
+      </w:r>
+      <w:r>
+        <w:rPr>
+          <w:rFonts w:ascii="Arial" w:eastAsia="Arial" w:hAnsi="Arial" w:cs="Arial"/>
+          <w:sz w:val="24"/>
+          <w:szCs w:val="24"/>
+        </w:rPr>
         <w:lastRenderedPageBreak/>
-        <w:t xml:space="preserve">La </w:t>
-      </w:r>
-      <w:r>
-        <w:rPr>
-          <w:rFonts w:ascii="Arial" w:eastAsia="Arial" w:hAnsi="Arial" w:cs="Arial"/>
-          <w:b/>
-          <w:sz w:val="24"/>
-          <w:szCs w:val="24"/>
-        </w:rPr>
-        <w:t>E</w:t>
-      </w:r>
-      <w:r>
-        <w:rPr>
-          <w:rFonts w:ascii="Arial" w:eastAsia="Arial" w:hAnsi="Arial" w:cs="Arial"/>
-          <w:b/>
-          <w:sz w:val="24"/>
-          <w:szCs w:val="24"/>
-        </w:rPr>
-        <w:t>ncuesta</w:t>
-      </w:r>
+        <w:t>pudiéndose dividir en validez de contenido, validez de constructo y validez de criterio.</w:t>
+      </w:r>
+    </w:p>
+    <w:p>
+      <w:pPr>
+        <w:spacing w:line="360" w:lineRule="auto"/>
+        <w:contextualSpacing/>
+        <w:jc w:val="both"/>
+        <w:rPr>
+          <w:rFonts w:ascii="Arial" w:eastAsia="Arial" w:hAnsi="Arial" w:cs="Arial"/>
+          <w:sz w:val="24"/>
+          <w:szCs w:val="24"/>
+        </w:rPr>
+      </w:pPr>
+      <w:r>
+        <w:rPr>
+          <w:rFonts w:ascii="Arial" w:eastAsia="Arial" w:hAnsi="Arial" w:cs="Arial"/>
+          <w:sz w:val="24"/>
+          <w:szCs w:val="24"/>
+        </w:rPr>
+        <w:t xml:space="preserve">    Por otra parte, la confiabilidad es el grado de estabilidad que obtiene resultados en distintas aplicaciones. Según Hernández y otros (2002, p. 245) “Es el grado en el cual las mediciones de un instrumento son precisas, estables y libre de errores”.</w:t>
+      </w:r>
+    </w:p>
+    <w:p>
+      <w:pPr>
+        <w:spacing w:line="360" w:lineRule="auto"/>
+        <w:contextualSpacing/>
+        <w:jc w:val="both"/>
+        <w:rPr>
+          <w:rFonts w:ascii="Arial" w:eastAsia="Arial" w:hAnsi="Arial" w:cs="Arial"/>
+          <w:sz w:val="24"/>
+          <w:szCs w:val="24"/>
+        </w:rPr>
+      </w:pPr>
     </w:p>
     <w:p>
       <w:pPr>
@@ -3657,7 +4403,115 @@
           <w:sz w:val="24"/>
           <w:szCs w:val="24"/>
         </w:rPr>
-        <w:t>Una encuesta es un conjunto de preguntas normalizadas dirigidas a una muestra representativa de la población o instituciones, con el fin de conocer estados de opinión o hechos específicos.</w:t>
+        <w:t xml:space="preserve">La validez responde a la pregunta ¿con qué fidelidad corresponde el universo o población al atributo que se va a medir? La validez de un instrumento consiste en que mida lo que tiene que medir (autenticidad), algunos procedimientos a emplear son: </w:t>
+      </w:r>
+      <w:proofErr w:type="spellStart"/>
+      <w:r>
+        <w:rPr>
+          <w:rFonts w:ascii="Arial" w:eastAsia="Arial" w:hAnsi="Arial" w:cs="Arial"/>
+          <w:sz w:val="24"/>
+          <w:szCs w:val="24"/>
+        </w:rPr>
+        <w:t>Know</w:t>
+      </w:r>
+      <w:proofErr w:type="spellEnd"/>
+      <w:r>
+        <w:rPr>
+          <w:rFonts w:ascii="Arial" w:eastAsia="Arial" w:hAnsi="Arial" w:cs="Arial"/>
+          <w:sz w:val="24"/>
+          <w:szCs w:val="24"/>
+        </w:rPr>
+        <w:t xml:space="preserve"> </w:t>
+      </w:r>
+      <w:proofErr w:type="spellStart"/>
+      <w:r>
+        <w:rPr>
+          <w:rFonts w:ascii="Arial" w:eastAsia="Arial" w:hAnsi="Arial" w:cs="Arial"/>
+          <w:sz w:val="24"/>
+          <w:szCs w:val="24"/>
+        </w:rPr>
+        <w:t>groups</w:t>
+      </w:r>
+      <w:proofErr w:type="spellEnd"/>
+      <w:r>
+        <w:rPr>
+          <w:rFonts w:ascii="Arial" w:eastAsia="Arial" w:hAnsi="Arial" w:cs="Arial"/>
+          <w:sz w:val="24"/>
+          <w:szCs w:val="24"/>
+        </w:rPr>
+        <w:t xml:space="preserve"> (preguntar a grupos conocidos), </w:t>
+      </w:r>
+      <w:proofErr w:type="spellStart"/>
+      <w:r>
+        <w:rPr>
+          <w:rFonts w:ascii="Arial" w:eastAsia="Arial" w:hAnsi="Arial" w:cs="Arial"/>
+          <w:sz w:val="24"/>
+          <w:szCs w:val="24"/>
+        </w:rPr>
+        <w:t>Predective</w:t>
+      </w:r>
+      <w:proofErr w:type="spellEnd"/>
+      <w:r>
+        <w:rPr>
+          <w:rFonts w:ascii="Arial" w:eastAsia="Arial" w:hAnsi="Arial" w:cs="Arial"/>
+          <w:sz w:val="24"/>
+          <w:szCs w:val="24"/>
+        </w:rPr>
+        <w:t xml:space="preserve"> </w:t>
+      </w:r>
+      <w:proofErr w:type="spellStart"/>
+      <w:r>
+        <w:rPr>
+          <w:rFonts w:ascii="Arial" w:eastAsia="Arial" w:hAnsi="Arial" w:cs="Arial"/>
+          <w:sz w:val="24"/>
+          <w:szCs w:val="24"/>
+        </w:rPr>
+        <w:t>validity</w:t>
+      </w:r>
+      <w:proofErr w:type="spellEnd"/>
+      <w:r>
+        <w:rPr>
+          <w:rFonts w:ascii="Arial" w:eastAsia="Arial" w:hAnsi="Arial" w:cs="Arial"/>
+          <w:sz w:val="24"/>
+          <w:szCs w:val="24"/>
+        </w:rPr>
+        <w:t xml:space="preserve"> (comprobar comportamiento) y Cross-</w:t>
+      </w:r>
+      <w:proofErr w:type="spellStart"/>
+      <w:r>
+        <w:rPr>
+          <w:rFonts w:ascii="Arial" w:eastAsia="Arial" w:hAnsi="Arial" w:cs="Arial"/>
+          <w:sz w:val="24"/>
+          <w:szCs w:val="24"/>
+        </w:rPr>
+        <w:t>check</w:t>
+      </w:r>
+      <w:proofErr w:type="spellEnd"/>
+      <w:r>
+        <w:rPr>
+          <w:rFonts w:ascii="Arial" w:eastAsia="Arial" w:hAnsi="Arial" w:cs="Arial"/>
+          <w:sz w:val="24"/>
+          <w:szCs w:val="24"/>
+        </w:rPr>
+        <w:t>-</w:t>
+      </w:r>
+      <w:proofErr w:type="spellStart"/>
+      <w:r>
+        <w:rPr>
+          <w:rFonts w:ascii="Arial" w:eastAsia="Arial" w:hAnsi="Arial" w:cs="Arial"/>
+          <w:sz w:val="24"/>
+          <w:szCs w:val="24"/>
+        </w:rPr>
+        <w:t>questions</w:t>
+      </w:r>
+      <w:proofErr w:type="spellEnd"/>
+      <w:r>
+        <w:rPr>
+          <w:rFonts w:ascii="Arial" w:eastAsia="Arial" w:hAnsi="Arial" w:cs="Arial"/>
+          <w:sz w:val="24"/>
+          <w:szCs w:val="24"/>
+        </w:rPr>
+        <w:t xml:space="preserve"> (contrastar datos previos).</w:t>
       </w:r>
     </w:p>
     <w:p>
@@ -3697,47 +4551,41 @@
           <w:sz w:val="24"/>
           <w:szCs w:val="24"/>
         </w:rPr>
-        <w:t>Se puede definir la encues</w:t>
-      </w:r>
-      <w:r>
-        <w:rPr>
-          <w:rFonts w:ascii="Arial" w:eastAsia="Arial" w:hAnsi="Arial" w:cs="Arial"/>
-          <w:sz w:val="24"/>
-          <w:szCs w:val="24"/>
-        </w:rPr>
-        <w:t>ta, siguiendo a García Ferrando</w:t>
-      </w:r>
-      <w:r>
-        <w:rPr>
-          <w:rFonts w:ascii="Arial" w:eastAsia="Arial" w:hAnsi="Arial" w:cs="Arial"/>
-          <w:sz w:val="24"/>
-          <w:szCs w:val="24"/>
-        </w:rPr>
-        <w:t xml:space="preserve">, </w:t>
-      </w:r>
-      <w:r>
-        <w:rPr>
-          <w:rFonts w:ascii="Arial" w:eastAsia="Arial" w:hAnsi="Arial" w:cs="Arial"/>
-          <w:sz w:val="24"/>
-          <w:szCs w:val="24"/>
-        </w:rPr>
-        <w:t>como “</w:t>
-      </w:r>
-      <w:r>
-        <w:rPr>
-          <w:rFonts w:ascii="Arial" w:eastAsia="Arial" w:hAnsi="Arial" w:cs="Arial"/>
-          <w:sz w:val="24"/>
-          <w:szCs w:val="24"/>
-        </w:rPr>
-        <w:t>una técnica que utiliza un conjunto de procedimientos estandarizados de investigación mediante los cuales se recoge y analiza una serie de datos de una muestra de casos representativa de una población o universo más amplio, del que se pretende explorar, describir, predecir y/o explic</w:t>
-      </w:r>
-      <w:r>
-        <w:rPr>
-          <w:rFonts w:ascii="Arial" w:eastAsia="Arial" w:hAnsi="Arial" w:cs="Arial"/>
-          <w:sz w:val="24"/>
-          <w:szCs w:val="24"/>
-        </w:rPr>
-        <w:t>ar una serie de características”</w:t>
+        <w:t>La confiabilidad responde a la pregunta ¿con cuánta exactitud los ítems, reactivos o tareas representan al universo de donde fueron seleccionados?</w:t>
+      </w:r>
+      <w:r>
+        <w:rPr>
+          <w:rFonts w:ascii="Arial" w:eastAsia="Arial" w:hAnsi="Arial" w:cs="Arial"/>
+          <w:sz w:val="24"/>
+          <w:szCs w:val="24"/>
+        </w:rPr>
+        <w:t xml:space="preserve"> </w:t>
+      </w:r>
+      <w:r>
+        <w:rPr>
+          <w:rFonts w:ascii="Arial" w:eastAsia="Arial" w:hAnsi="Arial" w:cs="Arial"/>
+          <w:sz w:val="24"/>
+          <w:szCs w:val="24"/>
+        </w:rPr>
+        <w:t>El termino confiabilidad “…designa la exactitud con que un conjunto de puntajes de pruebas miden lo que tendrían que medir” (</w:t>
+      </w:r>
+      <w:proofErr w:type="spellStart"/>
+      <w:r>
+        <w:rPr>
+          <w:rFonts w:ascii="Arial" w:eastAsia="Arial" w:hAnsi="Arial" w:cs="Arial"/>
+          <w:sz w:val="24"/>
+          <w:szCs w:val="24"/>
+        </w:rPr>
+        <w:t>Ebel</w:t>
+      </w:r>
+      <w:proofErr w:type="spellEnd"/>
+      <w:r>
+        <w:rPr>
+          <w:rFonts w:ascii="Arial" w:eastAsia="Arial" w:hAnsi="Arial" w:cs="Arial"/>
+          <w:sz w:val="24"/>
+          <w:szCs w:val="24"/>
+        </w:rPr>
+        <w:t>, 1977)</w:t>
       </w:r>
       <w:r>
         <w:rPr>
@@ -3767,77 +4615,6 @@
         <w:jc w:val="both"/>
         <w:rPr>
           <w:rFonts w:ascii="Arial" w:eastAsia="Arial" w:hAnsi="Arial" w:cs="Arial"/>
-          <w:b/>
-          <w:sz w:val="24"/>
-          <w:szCs w:val="24"/>
-        </w:rPr>
-      </w:pPr>
-      <w:r>
-        <w:rPr>
-          <w:rFonts w:ascii="Arial" w:eastAsia="Arial" w:hAnsi="Arial" w:cs="Arial"/>
-          <w:b/>
-          <w:sz w:val="24"/>
-          <w:szCs w:val="24"/>
-        </w:rPr>
-        <w:t>La O</w:t>
-      </w:r>
-      <w:r>
-        <w:rPr>
-          <w:rFonts w:ascii="Arial" w:eastAsia="Arial" w:hAnsi="Arial" w:cs="Arial"/>
-          <w:b/>
-          <w:sz w:val="24"/>
-          <w:szCs w:val="24"/>
-        </w:rPr>
-        <w:t>bservación</w:t>
-      </w:r>
-    </w:p>
-    <w:p>
-      <w:pPr>
-        <w:spacing w:line="360" w:lineRule="auto"/>
-        <w:contextualSpacing/>
-        <w:jc w:val="both"/>
-        <w:rPr>
-          <w:rFonts w:ascii="Arial" w:eastAsia="Arial" w:hAnsi="Arial" w:cs="Arial"/>
-          <w:sz w:val="24"/>
-          <w:szCs w:val="24"/>
-        </w:rPr>
-      </w:pPr>
-      <w:r>
-        <w:rPr>
-          <w:rFonts w:ascii="Arial" w:eastAsia="Arial" w:hAnsi="Arial" w:cs="Arial"/>
-          <w:sz w:val="24"/>
-          <w:szCs w:val="24"/>
-        </w:rPr>
-        <w:t xml:space="preserve">     La tarea de observar no puede reducirse a solo percepción pasiva de hechos, situaciones o cosas. Debe ser un ejercicio constante encaminado a seleccionar, organizar y relacionar los datos referentes a nuestro problema. No todo lo que aparece ante el campo del observador tiene importancia y, si la tiene, no siempre en el mismo grado.</w:t>
-      </w:r>
-    </w:p>
-    <w:p>
-      <w:pPr>
-        <w:spacing w:line="360" w:lineRule="auto"/>
-        <w:contextualSpacing/>
-        <w:jc w:val="both"/>
-        <w:rPr>
-          <w:rFonts w:ascii="Arial" w:eastAsia="Arial" w:hAnsi="Arial" w:cs="Arial"/>
-          <w:sz w:val="24"/>
-          <w:szCs w:val="24"/>
-        </w:rPr>
-      </w:pPr>
-      <w:r>
-        <w:rPr>
-          <w:rFonts w:ascii="Arial" w:eastAsia="Arial" w:hAnsi="Arial" w:cs="Arial"/>
-          <w:sz w:val="24"/>
-          <w:szCs w:val="24"/>
-        </w:rPr>
-        <w:t xml:space="preserve">                                                           </w:t>
-      </w:r>
-    </w:p>
-    <w:p>
-      <w:pPr>
-        <w:spacing w:line="360" w:lineRule="auto"/>
-        <w:contextualSpacing/>
-        <w:jc w:val="both"/>
-        <w:rPr>
-          <w:rFonts w:ascii="Arial" w:eastAsia="Arial" w:hAnsi="Arial" w:cs="Arial"/>
           <w:sz w:val="24"/>
           <w:szCs w:val="24"/>
         </w:rPr>
@@ -3856,222 +4633,6 @@
           <w:sz w:val="24"/>
           <w:szCs w:val="24"/>
         </w:rPr>
-        <w:t>Sierra y Bravo (1984), la define como: “la inspección y estudio realizado por el investigador, mediante el empleo de sus propios sentidos, con o sin ayuda de aparatos técnicos, de las cosas o hechos de interés social, tal como son o tienen lugar espontáneamente”.</w:t>
-      </w:r>
-    </w:p>
-    <w:p>
-      <w:pPr>
-        <w:spacing w:line="360" w:lineRule="auto"/>
-        <w:contextualSpacing/>
-        <w:jc w:val="both"/>
-        <w:rPr>
-          <w:rFonts w:ascii="Arial" w:eastAsia="Arial" w:hAnsi="Arial" w:cs="Arial"/>
-          <w:sz w:val="24"/>
-          <w:szCs w:val="24"/>
-        </w:rPr>
-      </w:pPr>
-    </w:p>
-    <w:p>
-      <w:pPr>
-        <w:spacing w:line="360" w:lineRule="auto"/>
-        <w:contextualSpacing/>
-        <w:jc w:val="both"/>
-        <w:rPr>
-          <w:rFonts w:ascii="Arial" w:eastAsia="Arial" w:hAnsi="Arial" w:cs="Arial"/>
-          <w:b/>
-          <w:sz w:val="24"/>
-          <w:szCs w:val="24"/>
-        </w:rPr>
-      </w:pPr>
-      <w:r>
-        <w:rPr>
-          <w:rFonts w:ascii="Arial" w:eastAsia="Arial" w:hAnsi="Arial" w:cs="Arial"/>
-          <w:b/>
-          <w:sz w:val="24"/>
-          <w:szCs w:val="24"/>
-        </w:rPr>
-        <w:t>VALIDEZ Y CONFIABILIDAD</w:t>
-      </w:r>
-    </w:p>
-    <w:p>
-      <w:pPr>
-        <w:spacing w:line="360" w:lineRule="auto"/>
-        <w:contextualSpacing/>
-        <w:jc w:val="both"/>
-        <w:rPr>
-          <w:rFonts w:ascii="Arial" w:eastAsia="Arial" w:hAnsi="Arial" w:cs="Arial"/>
-          <w:b/>
-          <w:sz w:val="24"/>
-          <w:szCs w:val="24"/>
-        </w:rPr>
-      </w:pPr>
-    </w:p>
-    <w:p>
-      <w:pPr>
-        <w:spacing w:line="360" w:lineRule="auto"/>
-        <w:contextualSpacing/>
-        <w:jc w:val="both"/>
-        <w:rPr>
-          <w:rFonts w:ascii="Arial" w:eastAsia="Arial" w:hAnsi="Arial" w:cs="Arial"/>
-          <w:sz w:val="24"/>
-          <w:szCs w:val="24"/>
-        </w:rPr>
-      </w:pPr>
-      <w:r>
-        <w:rPr>
-          <w:rFonts w:ascii="Arial" w:eastAsia="Arial" w:hAnsi="Arial" w:cs="Arial"/>
-          <w:sz w:val="24"/>
-          <w:szCs w:val="24"/>
-        </w:rPr>
-        <w:t xml:space="preserve">     Para Hernández y otros (2003, p. 242) la validez se refiere al grado que un instrumento realmente mide la variable que pretende medir, pudiéndose dividir en validez de contenido, validez de constructo y validez de criterio.</w:t>
-      </w:r>
-    </w:p>
-    <w:p>
-      <w:pPr>
-        <w:spacing w:line="360" w:lineRule="auto"/>
-        <w:contextualSpacing/>
-        <w:jc w:val="both"/>
-        <w:rPr>
-          <w:rFonts w:ascii="Arial" w:eastAsia="Arial" w:hAnsi="Arial" w:cs="Arial"/>
-          <w:sz w:val="24"/>
-          <w:szCs w:val="24"/>
-        </w:rPr>
-      </w:pPr>
-      <w:r>
-        <w:rPr>
-          <w:rFonts w:ascii="Arial" w:eastAsia="Arial" w:hAnsi="Arial" w:cs="Arial"/>
-          <w:sz w:val="24"/>
-          <w:szCs w:val="24"/>
-        </w:rPr>
-        <w:t xml:space="preserve">    Por otra parte, la confiabilidad es el grado de estabilidad que obtiene resultados en distintas aplicaciones. Según Hernández y otros (2002, p. </w:t>
-      </w:r>
-      <w:r>
-        <w:rPr>
-          <w:rFonts w:ascii="Arial" w:eastAsia="Arial" w:hAnsi="Arial" w:cs="Arial"/>
-          <w:sz w:val="24"/>
-          <w:szCs w:val="24"/>
-        </w:rPr>
-        <w:lastRenderedPageBreak/>
-        <w:t>245) “Es el grado en el cual las mediciones de un instrumento son precisas, estables y libre de errores”.</w:t>
-      </w:r>
-    </w:p>
-    <w:p>
-      <w:pPr>
-        <w:spacing w:line="360" w:lineRule="auto"/>
-        <w:contextualSpacing/>
-        <w:jc w:val="both"/>
-        <w:rPr>
-          <w:rFonts w:ascii="Arial" w:eastAsia="Arial" w:hAnsi="Arial" w:cs="Arial"/>
-          <w:sz w:val="24"/>
-          <w:szCs w:val="24"/>
-        </w:rPr>
-      </w:pPr>
-    </w:p>
-    <w:p>
-      <w:pPr>
-        <w:spacing w:line="360" w:lineRule="auto"/>
-        <w:contextualSpacing/>
-        <w:jc w:val="both"/>
-        <w:rPr>
-          <w:rFonts w:ascii="Arial" w:eastAsia="Arial" w:hAnsi="Arial" w:cs="Arial"/>
-          <w:sz w:val="24"/>
-          <w:szCs w:val="24"/>
-        </w:rPr>
-      </w:pPr>
-      <w:r>
-        <w:rPr>
-          <w:rFonts w:ascii="Arial" w:eastAsia="Arial" w:hAnsi="Arial" w:cs="Arial"/>
-          <w:sz w:val="24"/>
-          <w:szCs w:val="24"/>
-        </w:rPr>
-        <w:t>La validez responde a la pregunta ¿con qué fidelidad corresponde el universo o población al atributo que se va a medir? La validez de un instrumento consiste en que mida lo que tiene que medir (autenticidad), algunos procedimientos a emplear son: Know groups (preguntar a grupos conocidos), Predective validity (comprobar comportamiento) y Cross-check-questions (contrastar datos previos).</w:t>
-      </w:r>
-    </w:p>
-    <w:p>
-      <w:pPr>
-        <w:spacing w:line="360" w:lineRule="auto"/>
-        <w:contextualSpacing/>
-        <w:jc w:val="both"/>
-        <w:rPr>
-          <w:rFonts w:ascii="Arial" w:eastAsia="Arial" w:hAnsi="Arial" w:cs="Arial"/>
-          <w:sz w:val="24"/>
-          <w:szCs w:val="24"/>
-        </w:rPr>
-      </w:pPr>
-    </w:p>
-    <w:p>
-      <w:pPr>
-        <w:spacing w:line="360" w:lineRule="auto"/>
-        <w:contextualSpacing/>
-        <w:jc w:val="both"/>
-        <w:rPr>
-          <w:rFonts w:ascii="Arial" w:eastAsia="Arial" w:hAnsi="Arial" w:cs="Arial"/>
-          <w:sz w:val="24"/>
-          <w:szCs w:val="24"/>
-        </w:rPr>
-      </w:pPr>
-      <w:r>
-        <w:rPr>
-          <w:rFonts w:ascii="Arial" w:eastAsia="Arial" w:hAnsi="Arial" w:cs="Arial"/>
-          <w:sz w:val="24"/>
-          <w:szCs w:val="24"/>
-        </w:rPr>
-        <w:t>La confiabilidad responde a la pregunta ¿con cuánta exactitud los ítems, reactivos o tareas representan al universo de donde fueron seleccionados?</w:t>
-      </w:r>
-      <w:r>
-        <w:rPr>
-          <w:rFonts w:ascii="Arial" w:eastAsia="Arial" w:hAnsi="Arial" w:cs="Arial"/>
-          <w:sz w:val="24"/>
-          <w:szCs w:val="24"/>
-        </w:rPr>
-        <w:t xml:space="preserve"> </w:t>
-      </w:r>
-      <w:r>
-        <w:rPr>
-          <w:rFonts w:ascii="Arial" w:eastAsia="Arial" w:hAnsi="Arial" w:cs="Arial"/>
-          <w:sz w:val="24"/>
-          <w:szCs w:val="24"/>
-        </w:rPr>
-        <w:t>El termino confiabilidad “…designa la exactitud con que un conjunto de puntajes de pruebas miden lo que tendrían que medir” (Ebel, 1977)</w:t>
-      </w:r>
-      <w:r>
-        <w:rPr>
-          <w:rFonts w:ascii="Arial" w:eastAsia="Arial" w:hAnsi="Arial" w:cs="Arial"/>
-          <w:sz w:val="24"/>
-          <w:szCs w:val="24"/>
-        </w:rPr>
-        <w:t>.</w:t>
-      </w:r>
-    </w:p>
-    <w:p>
-      <w:pPr>
-        <w:spacing w:line="360" w:lineRule="auto"/>
-        <w:contextualSpacing/>
-        <w:jc w:val="both"/>
-        <w:rPr>
-          <w:rFonts w:ascii="Arial" w:eastAsia="Arial" w:hAnsi="Arial" w:cs="Arial"/>
-          <w:sz w:val="24"/>
-          <w:szCs w:val="24"/>
-        </w:rPr>
-      </w:pPr>
-    </w:p>
-    <w:p>
-      <w:pPr>
-        <w:spacing w:line="360" w:lineRule="auto"/>
-        <w:contextualSpacing/>
-        <w:jc w:val="both"/>
-        <w:rPr>
-          <w:rFonts w:ascii="Arial" w:eastAsia="Arial" w:hAnsi="Arial" w:cs="Arial"/>
-          <w:sz w:val="24"/>
-          <w:szCs w:val="24"/>
-        </w:rPr>
-      </w:pPr>
-      <w:r>
-        <w:rPr>
-          <w:rFonts w:ascii="Arial" w:eastAsia="Arial" w:hAnsi="Arial" w:cs="Arial"/>
-          <w:sz w:val="24"/>
-          <w:szCs w:val="24"/>
-        </w:rPr>
         <w:t xml:space="preserve">Uno de los métodos para estimar la confiabilidad es el </w:t>
       </w:r>
       <w:r>
@@ -4090,8 +4651,19 @@
           <w:sz w:val="24"/>
           <w:szCs w:val="24"/>
         </w:rPr>
-        <w:t>étodo Test-Retest</w:t>
-      </w:r>
+        <w:t>étodo Test-</w:t>
+      </w:r>
+      <w:proofErr w:type="spellStart"/>
+      <w:r>
+        <w:rPr>
+          <w:rFonts w:ascii="Arial" w:eastAsia="Arial" w:hAnsi="Arial" w:cs="Arial"/>
+          <w:b/>
+          <w:sz w:val="24"/>
+          <w:szCs w:val="24"/>
+        </w:rPr>
+        <w:t>Retest</w:t>
+      </w:r>
+      <w:proofErr w:type="spellEnd"/>
       <w:r>
         <w:rPr>
           <w:rFonts w:ascii="Arial" w:eastAsia="Arial" w:hAnsi="Arial" w:cs="Arial"/>
@@ -4142,6 +4714,14 @@
           <w:szCs w:val="24"/>
         </w:rPr>
       </w:pPr>
+      <w:r>
+        <w:rPr>
+          <w:rFonts w:ascii="Arial" w:eastAsia="Arial" w:hAnsi="Arial" w:cs="Arial"/>
+          <w:sz w:val="24"/>
+          <w:szCs w:val="24"/>
+        </w:rPr>
+        <w:t xml:space="preserve">     </w:t>
+      </w:r>
       <w:r>
         <w:rPr>
           <w:rFonts w:ascii="Arial" w:eastAsia="Arial" w:hAnsi="Arial" w:cs="Arial"/>
@@ -4662,16 +5242,13 @@
           <w:szCs w:val="24"/>
         </w:rPr>
       </w:pPr>
-      <w:bookmarkStart w:id="0" w:name="_GoBack"/>
-      <w:bookmarkEnd w:id="0"/>
-      <w:r>
-        <w:rPr>
-          <w:rFonts w:ascii="Arial" w:eastAsia="Arial" w:hAnsi="Arial" w:cs="Arial"/>
-          <w:b/>
-          <w:sz w:val="24"/>
-          <w:szCs w:val="24"/>
-        </w:rPr>
-        <w:lastRenderedPageBreak/>
+      <w:r>
+        <w:rPr>
+          <w:rFonts w:ascii="Arial" w:eastAsia="Arial" w:hAnsi="Arial" w:cs="Arial"/>
+          <w:b/>
+          <w:sz w:val="24"/>
+          <w:szCs w:val="24"/>
+        </w:rPr>
         <w:t>TÉCNICAS DE ANÁLISIS DE DATOS</w:t>
       </w:r>
     </w:p>
@@ -4719,14 +5296,835 @@
           <w:szCs w:val="24"/>
         </w:rPr>
       </w:pPr>
-      <w:r>
-        <w:rPr>
-          <w:rFonts w:ascii="Arial" w:eastAsia="Arial" w:hAnsi="Arial" w:cs="Arial"/>
-          <w:sz w:val="24"/>
-          <w:szCs w:val="24"/>
-        </w:rPr>
-        <w:t xml:space="preserve">                                      </w:t>
-      </w:r>
+    </w:p>
+    <w:p>
+      <w:pPr>
+        <w:spacing w:line="360" w:lineRule="auto"/>
+        <w:contextualSpacing/>
+        <w:jc w:val="both"/>
+        <w:rPr>
+          <w:rFonts w:ascii="Arial" w:eastAsia="Arial" w:hAnsi="Arial" w:cs="Arial"/>
+          <w:sz w:val="24"/>
+          <w:szCs w:val="24"/>
+        </w:rPr>
+      </w:pPr>
+      <w:r>
+        <w:rPr>
+          <w:rFonts w:ascii="Arial" w:eastAsia="Arial" w:hAnsi="Arial" w:cs="Arial"/>
+          <w:sz w:val="24"/>
+          <w:szCs w:val="24"/>
+        </w:rPr>
+        <w:t xml:space="preserve">     El análisis de datos es un proceso que consiste en inspeccionar, limpiar y transformar datos con el objetivo de resaltar información útil, lo que sugiere conclusiones, y apoyo en la toma de decisiones.</w:t>
+      </w:r>
+    </w:p>
+    <w:p>
+      <w:pPr>
+        <w:spacing w:line="360" w:lineRule="auto"/>
+        <w:contextualSpacing/>
+        <w:jc w:val="both"/>
+        <w:rPr>
+          <w:rFonts w:ascii="Arial" w:eastAsia="Arial" w:hAnsi="Arial" w:cs="Arial"/>
+          <w:sz w:val="24"/>
+          <w:szCs w:val="24"/>
+        </w:rPr>
+      </w:pPr>
+    </w:p>
+    <w:p>
+      <w:pPr>
+        <w:spacing w:line="360" w:lineRule="auto"/>
+        <w:contextualSpacing/>
+        <w:jc w:val="both"/>
+        <w:rPr>
+          <w:rFonts w:ascii="Arial" w:eastAsia="Arial" w:hAnsi="Arial" w:cs="Arial"/>
+          <w:sz w:val="24"/>
+          <w:szCs w:val="24"/>
+        </w:rPr>
+      </w:pPr>
+      <w:r>
+        <w:rPr>
+          <w:rFonts w:ascii="Arial" w:eastAsia="Arial" w:hAnsi="Arial" w:cs="Arial"/>
+          <w:sz w:val="24"/>
+          <w:szCs w:val="24"/>
+        </w:rPr>
+        <w:t xml:space="preserve">     En el caso de los datos cuantitativos, cuando se pretende analizar los resultados, se aplican diversas técnicas estadísticas según se requieran, esto con el fin de explicar los fenómenos estudiados de una manera precisa y objetiva.</w:t>
+      </w:r>
+    </w:p>
+    <w:p>
+      <w:pPr>
+        <w:spacing w:line="360" w:lineRule="auto"/>
+        <w:contextualSpacing/>
+        <w:jc w:val="both"/>
+        <w:rPr>
+          <w:rFonts w:ascii="Arial" w:eastAsia="Arial" w:hAnsi="Arial" w:cs="Arial"/>
+          <w:sz w:val="24"/>
+          <w:szCs w:val="24"/>
+        </w:rPr>
+      </w:pPr>
+    </w:p>
+    <w:p>
+      <w:pPr>
+        <w:spacing w:line="360" w:lineRule="auto"/>
+        <w:contextualSpacing/>
+        <w:jc w:val="both"/>
+        <w:rPr>
+          <w:rFonts w:ascii="Arial" w:eastAsia="Arial" w:hAnsi="Arial" w:cs="Arial"/>
+          <w:sz w:val="24"/>
+          <w:szCs w:val="24"/>
+        </w:rPr>
+      </w:pPr>
+      <w:r>
+        <w:rPr>
+          <w:rFonts w:ascii="Arial" w:eastAsia="Arial" w:hAnsi="Arial" w:cs="Arial"/>
+          <w:sz w:val="24"/>
+          <w:szCs w:val="24"/>
+        </w:rPr>
+        <w:t xml:space="preserve">     Entre las técnicas estadísticas para el estudio de datos cuantitativos están: La media aritmética, la varianza y la desviación estándar.</w:t>
+      </w:r>
+    </w:p>
+    <w:p>
+      <w:pPr>
+        <w:spacing w:line="360" w:lineRule="auto"/>
+        <w:contextualSpacing/>
+        <w:jc w:val="both"/>
+        <w:rPr>
+          <w:rFonts w:ascii="Arial" w:eastAsia="Arial" w:hAnsi="Arial" w:cs="Arial"/>
+          <w:sz w:val="24"/>
+          <w:szCs w:val="24"/>
+        </w:rPr>
+      </w:pPr>
+    </w:p>
+    <w:p>
+      <w:pPr>
+        <w:spacing w:line="360" w:lineRule="auto"/>
+        <w:contextualSpacing/>
+        <w:jc w:val="both"/>
+        <w:rPr>
+          <w:rFonts w:ascii="Arial" w:eastAsia="Arial" w:hAnsi="Arial" w:cs="Arial"/>
+          <w:b/>
+          <w:sz w:val="24"/>
+          <w:szCs w:val="24"/>
+        </w:rPr>
+      </w:pPr>
+      <w:r>
+        <w:rPr>
+          <w:rFonts w:ascii="Arial" w:eastAsia="Arial" w:hAnsi="Arial" w:cs="Arial"/>
+          <w:b/>
+          <w:sz w:val="24"/>
+          <w:szCs w:val="24"/>
+        </w:rPr>
+        <w:t>Media aritmética</w:t>
+      </w:r>
+    </w:p>
+    <w:p>
+      <w:pPr>
+        <w:spacing w:line="360" w:lineRule="auto"/>
+        <w:contextualSpacing/>
+        <w:jc w:val="both"/>
+        <w:rPr>
+          <w:rFonts w:ascii="Arial" w:eastAsia="Arial" w:hAnsi="Arial" w:cs="Arial"/>
+          <w:sz w:val="24"/>
+          <w:szCs w:val="24"/>
+        </w:rPr>
+      </w:pPr>
+    </w:p>
+    <w:p>
+      <w:pPr>
+        <w:spacing w:line="360" w:lineRule="auto"/>
+        <w:contextualSpacing/>
+        <w:jc w:val="both"/>
+        <w:rPr>
+          <w:rFonts w:ascii="Arial" w:eastAsia="Arial" w:hAnsi="Arial" w:cs="Arial"/>
+          <w:sz w:val="24"/>
+          <w:szCs w:val="24"/>
+        </w:rPr>
+      </w:pPr>
+      <w:r>
+        <w:rPr>
+          <w:rFonts w:ascii="Arial" w:eastAsia="Arial" w:hAnsi="Arial" w:cs="Arial"/>
+          <w:sz w:val="24"/>
+          <w:szCs w:val="24"/>
+        </w:rPr>
+        <w:t xml:space="preserve">     También llamada promedio o media, de un conjunto finito de números es el valor característico de una serie de datos cuantitativos, objeto de estudio que parte del principio de la esperanza matemática o valor esperado, se obtiene a partir de la suma de todos sus valores dividida entre el número de sumados.</w:t>
+      </w:r>
+    </w:p>
+    <w:p>
+      <w:pPr>
+        <w:spacing w:line="360" w:lineRule="auto"/>
+        <w:contextualSpacing/>
+        <w:jc w:val="both"/>
+        <w:rPr>
+          <w:rFonts w:ascii="Arial" w:eastAsia="Arial" w:hAnsi="Arial" w:cs="Arial"/>
+          <w:sz w:val="24"/>
+          <w:szCs w:val="24"/>
+        </w:rPr>
+      </w:pPr>
+      <m:oMathPara>
+        <m:oMath>
+          <m:acc>
+            <m:accPr>
+              <m:chr m:val="̃"/>
+              <m:ctrlPr>
+                <w:rPr>
+                  <w:rFonts w:ascii="Cambria Math" w:eastAsia="Arial" w:hAnsi="Cambria Math" w:cs="Arial"/>
+                  <w:i/>
+                  <w:sz w:val="24"/>
+                  <w:szCs w:val="24"/>
+                </w:rPr>
+              </m:ctrlPr>
+            </m:accPr>
+            <m:e>
+              <m:r>
+                <w:rPr>
+                  <w:rFonts w:ascii="Cambria Math" w:eastAsia="Arial" w:hAnsi="Cambria Math" w:cs="Arial"/>
+                  <w:sz w:val="24"/>
+                  <w:szCs w:val="24"/>
+                </w:rPr>
+                <m:t>x</m:t>
+              </m:r>
+            </m:e>
+          </m:acc>
+          <m:r>
+            <w:rPr>
+              <w:rFonts w:ascii="Cambria Math" w:eastAsia="Arial" w:hAnsi="Cambria Math" w:cs="Arial"/>
+              <w:sz w:val="24"/>
+              <w:szCs w:val="24"/>
+            </w:rPr>
+            <m:t>=</m:t>
+          </m:r>
+          <m:nary>
+            <m:naryPr>
+              <m:chr m:val="∑"/>
+              <m:limLoc m:val="undOvr"/>
+              <m:ctrlPr>
+                <w:rPr>
+                  <w:rFonts w:ascii="Cambria Math" w:eastAsia="Arial" w:hAnsi="Cambria Math" w:cs="Arial"/>
+                  <w:i/>
+                  <w:sz w:val="24"/>
+                  <w:szCs w:val="24"/>
+                </w:rPr>
+              </m:ctrlPr>
+            </m:naryPr>
+            <m:sub>
+              <m:r>
+                <w:rPr>
+                  <w:rFonts w:ascii="Cambria Math" w:eastAsia="Arial" w:hAnsi="Cambria Math" w:cs="Arial"/>
+                  <w:sz w:val="24"/>
+                  <w:szCs w:val="24"/>
+                </w:rPr>
+                <m:t>i=1</m:t>
+              </m:r>
+            </m:sub>
+            <m:sup>
+              <m:r>
+                <w:rPr>
+                  <w:rFonts w:ascii="Cambria Math" w:eastAsia="Arial" w:hAnsi="Cambria Math" w:cs="Arial"/>
+                  <w:sz w:val="24"/>
+                  <w:szCs w:val="24"/>
+                </w:rPr>
+                <m:t>n</m:t>
+              </m:r>
+            </m:sup>
+            <m:e>
+              <m:sSub>
+                <m:sSubPr>
+                  <m:ctrlPr>
+                    <w:rPr>
+                      <w:rFonts w:ascii="Cambria Math" w:eastAsia="Arial" w:hAnsi="Cambria Math" w:cs="Arial"/>
+                      <w:i/>
+                      <w:sz w:val="24"/>
+                      <w:szCs w:val="24"/>
+                    </w:rPr>
+                  </m:ctrlPr>
+                </m:sSubPr>
+                <m:e>
+                  <m:r>
+                    <w:rPr>
+                      <w:rFonts w:ascii="Cambria Math" w:eastAsia="Arial" w:hAnsi="Cambria Math" w:cs="Arial"/>
+                      <w:sz w:val="24"/>
+                      <w:szCs w:val="24"/>
+                    </w:rPr>
+                    <m:t>x</m:t>
+                  </m:r>
+                </m:e>
+                <m:sub>
+                  <m:r>
+                    <w:rPr>
+                      <w:rFonts w:ascii="Cambria Math" w:eastAsia="Arial" w:hAnsi="Cambria Math" w:cs="Arial"/>
+                      <w:sz w:val="24"/>
+                      <w:szCs w:val="24"/>
+                    </w:rPr>
+                    <m:t>i</m:t>
+                  </m:r>
+                </m:sub>
+              </m:sSub>
+            </m:e>
+          </m:nary>
+        </m:oMath>
+      </m:oMathPara>
+    </w:p>
+    <w:p>
+      <w:pPr>
+        <w:spacing w:line="360" w:lineRule="auto"/>
+        <w:contextualSpacing/>
+        <w:jc w:val="both"/>
+        <w:rPr>
+          <w:rFonts w:ascii="Arial" w:eastAsia="Arial" w:hAnsi="Arial" w:cs="Arial"/>
+          <w:sz w:val="24"/>
+          <w:szCs w:val="24"/>
+        </w:rPr>
+      </w:pPr>
+    </w:p>
+    <w:p>
+      <w:pPr>
+        <w:spacing w:line="360" w:lineRule="auto"/>
+        <w:contextualSpacing/>
+        <w:jc w:val="both"/>
+        <w:rPr>
+          <w:rFonts w:ascii="Arial" w:eastAsia="Arial" w:hAnsi="Arial" w:cs="Arial"/>
+          <w:sz w:val="24"/>
+          <w:szCs w:val="24"/>
+        </w:rPr>
+      </w:pPr>
+    </w:p>
+    <w:p>
+      <w:pPr>
+        <w:spacing w:line="360" w:lineRule="auto"/>
+        <w:contextualSpacing/>
+        <w:jc w:val="both"/>
+        <w:rPr>
+          <w:rFonts w:ascii="Arial" w:eastAsia="Arial" w:hAnsi="Arial" w:cs="Arial"/>
+          <w:sz w:val="24"/>
+          <w:szCs w:val="24"/>
+        </w:rPr>
+      </w:pPr>
+    </w:p>
+    <w:p>
+      <w:pPr>
+        <w:spacing w:line="360" w:lineRule="auto"/>
+        <w:contextualSpacing/>
+        <w:jc w:val="both"/>
+        <w:rPr>
+          <w:rFonts w:ascii="Arial" w:eastAsia="Arial" w:hAnsi="Arial" w:cs="Arial"/>
+          <w:b/>
+          <w:sz w:val="24"/>
+          <w:szCs w:val="24"/>
+        </w:rPr>
+      </w:pPr>
+      <w:r>
+        <w:rPr>
+          <w:rFonts w:ascii="Arial" w:eastAsia="Arial" w:hAnsi="Arial" w:cs="Arial"/>
+          <w:b/>
+          <w:sz w:val="24"/>
+          <w:szCs w:val="24"/>
+        </w:rPr>
+        <w:t>Varianza</w:t>
+      </w:r>
+    </w:p>
+    <w:p>
+      <w:pPr>
+        <w:spacing w:line="360" w:lineRule="auto"/>
+        <w:contextualSpacing/>
+        <w:jc w:val="both"/>
+        <w:rPr>
+          <w:rFonts w:ascii="Arial" w:eastAsia="Arial" w:hAnsi="Arial" w:cs="Arial"/>
+          <w:b/>
+          <w:sz w:val="24"/>
+          <w:szCs w:val="24"/>
+        </w:rPr>
+      </w:pPr>
+    </w:p>
+    <w:p>
+      <w:pPr>
+        <w:spacing w:line="360" w:lineRule="auto"/>
+        <w:contextualSpacing/>
+        <w:jc w:val="both"/>
+        <w:rPr>
+          <w:rFonts w:ascii="Arial" w:eastAsia="Arial" w:hAnsi="Arial" w:cs="Arial"/>
+          <w:sz w:val="24"/>
+          <w:szCs w:val="24"/>
+        </w:rPr>
+      </w:pPr>
+      <w:r>
+        <w:rPr>
+          <w:rFonts w:ascii="Arial" w:eastAsia="Arial" w:hAnsi="Arial" w:cs="Arial"/>
+          <w:sz w:val="24"/>
+          <w:szCs w:val="24"/>
+        </w:rPr>
+        <w:t xml:space="preserve">     E</w:t>
+      </w:r>
+      <w:r>
+        <w:rPr>
+          <w:rFonts w:ascii="Arial" w:eastAsia="Arial" w:hAnsi="Arial" w:cs="Arial"/>
+          <w:sz w:val="24"/>
+          <w:szCs w:val="24"/>
+        </w:rPr>
+        <w:t>s una medida de dispersión definida como la esperanza del cuadrado de la desviación de dicha variable respecto a su media.</w:t>
+      </w:r>
+      <w:r>
+        <w:rPr>
+          <w:rFonts w:ascii="Arial" w:eastAsia="Arial" w:hAnsi="Arial" w:cs="Arial"/>
+          <w:sz w:val="24"/>
+          <w:szCs w:val="24"/>
+        </w:rPr>
+        <w:t xml:space="preserve"> </w:t>
+      </w:r>
+      <w:r>
+        <w:rPr>
+          <w:rFonts w:ascii="Arial" w:eastAsia="Arial" w:hAnsi="Arial" w:cs="Arial"/>
+          <w:sz w:val="24"/>
+          <w:szCs w:val="24"/>
+        </w:rPr>
+        <w:t>Hay que tener en cuenta que la varianza puede verse muy influida por los valores atípicos y no se aconseja su uso cuando las distribuciones de las variables aleatorias tienen colas pesadas. En tales casos se recomienda el uso de otras medidas de dispersión más robustas.</w:t>
+      </w:r>
+    </w:p>
+    <w:p>
+      <w:pPr>
+        <w:spacing w:line="360" w:lineRule="auto"/>
+        <w:contextualSpacing/>
+        <w:jc w:val="both"/>
+        <w:rPr>
+          <w:rFonts w:ascii="Arial" w:eastAsia="Arial" w:hAnsi="Arial" w:cs="Arial"/>
+          <w:sz w:val="24"/>
+          <w:szCs w:val="24"/>
+        </w:rPr>
+      </w:pPr>
+      <m:oMathPara>
+        <m:oMath>
+          <m:sSup>
+            <m:sSupPr>
+              <m:ctrlPr>
+                <w:rPr>
+                  <w:rFonts w:ascii="Cambria Math" w:eastAsia="Arial" w:hAnsi="Cambria Math" w:cs="Arial"/>
+                  <w:i/>
+                  <w:sz w:val="24"/>
+                  <w:szCs w:val="24"/>
+                </w:rPr>
+              </m:ctrlPr>
+            </m:sSupPr>
+            <m:e>
+              <m:r>
+                <w:rPr>
+                  <w:rFonts w:ascii="Cambria Math" w:eastAsia="Arial" w:hAnsi="Cambria Math" w:cs="Arial"/>
+                  <w:sz w:val="24"/>
+                  <w:szCs w:val="24"/>
+                </w:rPr>
+                <m:t>δ</m:t>
+              </m:r>
+            </m:e>
+            <m:sup>
+              <m:r>
+                <w:rPr>
+                  <w:rFonts w:ascii="Cambria Math" w:eastAsia="Arial" w:hAnsi="Cambria Math" w:cs="Arial"/>
+                  <w:sz w:val="24"/>
+                  <w:szCs w:val="24"/>
+                </w:rPr>
+                <m:t>2</m:t>
+              </m:r>
+            </m:sup>
+          </m:sSup>
+          <m:r>
+            <w:rPr>
+              <w:rFonts w:ascii="Cambria Math" w:eastAsia="Arial" w:hAnsi="Cambria Math" w:cs="Arial"/>
+              <w:sz w:val="24"/>
+              <w:szCs w:val="24"/>
+            </w:rPr>
+            <m:t>=</m:t>
+          </m:r>
+          <m:nary>
+            <m:naryPr>
+              <m:chr m:val="∑"/>
+              <m:limLoc m:val="undOvr"/>
+              <m:ctrlPr>
+                <w:rPr>
+                  <w:rFonts w:ascii="Cambria Math" w:eastAsia="Arial" w:hAnsi="Cambria Math" w:cs="Arial"/>
+                  <w:i/>
+                  <w:sz w:val="24"/>
+                  <w:szCs w:val="24"/>
+                </w:rPr>
+              </m:ctrlPr>
+            </m:naryPr>
+            <m:sub>
+              <m:r>
+                <w:rPr>
+                  <w:rFonts w:ascii="Cambria Math" w:eastAsia="Arial" w:hAnsi="Cambria Math" w:cs="Arial"/>
+                  <w:sz w:val="24"/>
+                  <w:szCs w:val="24"/>
+                </w:rPr>
+                <m:t>i=1</m:t>
+              </m:r>
+            </m:sub>
+            <m:sup>
+              <m:r>
+                <w:rPr>
+                  <w:rFonts w:ascii="Cambria Math" w:eastAsia="Arial" w:hAnsi="Cambria Math" w:cs="Arial"/>
+                  <w:sz w:val="24"/>
+                  <w:szCs w:val="24"/>
+                </w:rPr>
+                <m:t>n</m:t>
+              </m:r>
+            </m:sup>
+            <m:e>
+              <m:sSup>
+                <m:sSupPr>
+                  <m:ctrlPr>
+                    <w:rPr>
+                      <w:rFonts w:ascii="Cambria Math" w:eastAsia="Arial" w:hAnsi="Cambria Math" w:cs="Arial"/>
+                      <w:i/>
+                      <w:sz w:val="24"/>
+                      <w:szCs w:val="24"/>
+                    </w:rPr>
+                  </m:ctrlPr>
+                </m:sSupPr>
+                <m:e>
+                  <m:sSub>
+                    <m:sSubPr>
+                      <m:ctrlPr>
+                        <w:rPr>
+                          <w:rFonts w:ascii="Cambria Math" w:eastAsia="Arial" w:hAnsi="Cambria Math" w:cs="Arial"/>
+                          <w:i/>
+                          <w:sz w:val="24"/>
+                          <w:szCs w:val="24"/>
+                        </w:rPr>
+                      </m:ctrlPr>
+                    </m:sSubPr>
+                    <m:e>
+                      <m:r>
+                        <w:rPr>
+                          <w:rFonts w:ascii="Cambria Math" w:eastAsia="Arial" w:hAnsi="Cambria Math" w:cs="Arial"/>
+                          <w:sz w:val="24"/>
+                          <w:szCs w:val="24"/>
+                        </w:rPr>
+                        <m:t>(x</m:t>
+                      </m:r>
+                    </m:e>
+                    <m:sub>
+                      <m:r>
+                        <w:rPr>
+                          <w:rFonts w:ascii="Cambria Math" w:eastAsia="Arial" w:hAnsi="Cambria Math" w:cs="Arial"/>
+                          <w:sz w:val="24"/>
+                          <w:szCs w:val="24"/>
+                        </w:rPr>
+                        <m:t>i</m:t>
+                      </m:r>
+                    </m:sub>
+                  </m:sSub>
+                  <m:r>
+                    <w:rPr>
+                      <w:rFonts w:ascii="Cambria Math" w:eastAsia="Arial" w:hAnsi="Cambria Math" w:cs="Arial"/>
+                      <w:sz w:val="24"/>
+                      <w:szCs w:val="24"/>
+                    </w:rPr>
+                    <m:t>-</m:t>
+                  </m:r>
+                  <m:acc>
+                    <m:accPr>
+                      <m:chr m:val="̃"/>
+                      <m:ctrlPr>
+                        <w:rPr>
+                          <w:rFonts w:ascii="Cambria Math" w:eastAsia="Arial" w:hAnsi="Cambria Math" w:cs="Arial"/>
+                          <w:i/>
+                          <w:sz w:val="24"/>
+                          <w:szCs w:val="24"/>
+                        </w:rPr>
+                      </m:ctrlPr>
+                    </m:accPr>
+                    <m:e>
+                      <m:r>
+                        <w:rPr>
+                          <w:rFonts w:ascii="Cambria Math" w:eastAsia="Arial" w:hAnsi="Cambria Math" w:cs="Arial"/>
+                          <w:sz w:val="24"/>
+                          <w:szCs w:val="24"/>
+                        </w:rPr>
+                        <m:t>x</m:t>
+                      </m:r>
+                    </m:e>
+                  </m:acc>
+                  <m:r>
+                    <w:rPr>
+                      <w:rFonts w:ascii="Cambria Math" w:eastAsia="Arial" w:hAnsi="Cambria Math" w:cs="Arial"/>
+                      <w:sz w:val="24"/>
+                      <w:szCs w:val="24"/>
+                    </w:rPr>
+                    <m:t>)</m:t>
+                  </m:r>
+                </m:e>
+                <m:sup>
+                  <m:r>
+                    <w:rPr>
+                      <w:rFonts w:ascii="Cambria Math" w:eastAsia="Arial" w:hAnsi="Cambria Math" w:cs="Arial"/>
+                      <w:sz w:val="24"/>
+                      <w:szCs w:val="24"/>
+                    </w:rPr>
+                    <m:t>2</m:t>
+                  </m:r>
+                </m:sup>
+              </m:sSup>
+            </m:e>
+          </m:nary>
+        </m:oMath>
+      </m:oMathPara>
+    </w:p>
+    <w:p>
+      <w:pPr>
+        <w:spacing w:line="360" w:lineRule="auto"/>
+        <w:contextualSpacing/>
+        <w:jc w:val="both"/>
+        <w:rPr>
+          <w:rFonts w:ascii="Arial" w:eastAsia="Arial" w:hAnsi="Arial" w:cs="Arial"/>
+          <w:sz w:val="24"/>
+          <w:szCs w:val="24"/>
+        </w:rPr>
+      </w:pPr>
+    </w:p>
+    <w:p>
+      <w:pPr>
+        <w:spacing w:line="360" w:lineRule="auto"/>
+        <w:contextualSpacing/>
+        <w:jc w:val="both"/>
+        <w:rPr>
+          <w:rFonts w:ascii="Arial" w:eastAsia="Arial" w:hAnsi="Arial" w:cs="Arial"/>
+          <w:b/>
+          <w:sz w:val="24"/>
+          <w:szCs w:val="24"/>
+        </w:rPr>
+      </w:pPr>
+      <w:r>
+        <w:rPr>
+          <w:rFonts w:ascii="Arial" w:eastAsia="Arial" w:hAnsi="Arial" w:cs="Arial"/>
+          <w:b/>
+          <w:sz w:val="24"/>
+          <w:szCs w:val="24"/>
+        </w:rPr>
+        <w:t>Desviación Estándar</w:t>
+      </w:r>
+    </w:p>
+    <w:p>
+      <w:pPr>
+        <w:spacing w:line="360" w:lineRule="auto"/>
+        <w:contextualSpacing/>
+        <w:jc w:val="both"/>
+        <w:rPr>
+          <w:rFonts w:ascii="Arial" w:eastAsia="Arial" w:hAnsi="Arial" w:cs="Arial"/>
+          <w:b/>
+          <w:sz w:val="24"/>
+          <w:szCs w:val="24"/>
+        </w:rPr>
+      </w:pPr>
+    </w:p>
+    <w:p>
+      <w:pPr>
+        <w:spacing w:line="360" w:lineRule="auto"/>
+        <w:contextualSpacing/>
+        <w:jc w:val="both"/>
+        <w:rPr>
+          <w:rFonts w:ascii="Arial" w:eastAsia="Arial" w:hAnsi="Arial" w:cs="Arial"/>
+          <w:sz w:val="24"/>
+          <w:szCs w:val="24"/>
+        </w:rPr>
+      </w:pPr>
+      <w:r>
+        <w:rPr>
+          <w:rFonts w:ascii="Arial" w:eastAsia="Arial" w:hAnsi="Arial" w:cs="Arial"/>
+          <w:sz w:val="24"/>
+          <w:szCs w:val="24"/>
+        </w:rPr>
+        <w:t xml:space="preserve">     E</w:t>
+      </w:r>
+      <w:r>
+        <w:rPr>
+          <w:rFonts w:ascii="Arial" w:eastAsia="Arial" w:hAnsi="Arial" w:cs="Arial"/>
+          <w:sz w:val="24"/>
+          <w:szCs w:val="24"/>
+        </w:rPr>
+        <w:t>s una medida que se usa para cuantificar la variación o dispersión de un conjunto de datos numéricos.</w:t>
+      </w:r>
+      <w:r>
+        <w:rPr>
+          <w:rFonts w:ascii="Arial" w:eastAsia="Arial" w:hAnsi="Arial" w:cs="Arial"/>
+          <w:sz w:val="24"/>
+          <w:szCs w:val="24"/>
+        </w:rPr>
+        <w:t xml:space="preserve"> </w:t>
+      </w:r>
+      <w:r>
+        <w:rPr>
+          <w:rFonts w:ascii="Arial" w:eastAsia="Arial" w:hAnsi="Arial" w:cs="Arial"/>
+          <w:sz w:val="24"/>
+          <w:szCs w:val="24"/>
+        </w:rPr>
+        <w:t>Una desviación estándar baja indica que la mayor parte de los datos de una muestra tienden a estar agrupados cerca de su media aritmética (también denominada el valor esperado), mientras que una desviación estándar alta indica que los datos se extienden sobre un rango de valores más amplio.</w:t>
+      </w:r>
+    </w:p>
+    <w:p>
+      <w:pPr>
+        <w:spacing w:line="360" w:lineRule="auto"/>
+        <w:contextualSpacing/>
+        <w:jc w:val="both"/>
+        <w:rPr>
+          <w:rFonts w:ascii="Arial" w:eastAsia="Arial" w:hAnsi="Arial" w:cs="Arial"/>
+          <w:sz w:val="24"/>
+          <w:szCs w:val="24"/>
+        </w:rPr>
+      </w:pPr>
+      <m:oMathPara>
+        <m:oMath>
+          <m:r>
+            <w:rPr>
+              <w:rFonts w:ascii="Cambria Math" w:eastAsia="Arial" w:hAnsi="Cambria Math" w:cs="Arial"/>
+              <w:sz w:val="24"/>
+              <w:szCs w:val="24"/>
+            </w:rPr>
+            <m:t>S=</m:t>
+          </m:r>
+          <m:rad>
+            <m:radPr>
+              <m:degHide m:val="1"/>
+              <m:ctrlPr>
+                <w:rPr>
+                  <w:rFonts w:ascii="Cambria Math" w:eastAsia="Arial" w:hAnsi="Cambria Math" w:cs="Arial"/>
+                  <w:i/>
+                  <w:sz w:val="24"/>
+                  <w:szCs w:val="24"/>
+                </w:rPr>
+              </m:ctrlPr>
+            </m:radPr>
+            <m:deg/>
+            <m:e>
+              <m:nary>
+                <m:naryPr>
+                  <m:chr m:val="∑"/>
+                  <m:limLoc m:val="undOvr"/>
+                  <m:ctrlPr>
+                    <w:rPr>
+                      <w:rFonts w:ascii="Cambria Math" w:eastAsia="Arial" w:hAnsi="Cambria Math" w:cs="Arial"/>
+                      <w:i/>
+                      <w:sz w:val="24"/>
+                      <w:szCs w:val="24"/>
+                    </w:rPr>
+                  </m:ctrlPr>
+                </m:naryPr>
+                <m:sub>
+                  <m:r>
+                    <w:rPr>
+                      <w:rFonts w:ascii="Cambria Math" w:eastAsia="Arial" w:hAnsi="Cambria Math" w:cs="Arial"/>
+                      <w:sz w:val="24"/>
+                      <w:szCs w:val="24"/>
+                    </w:rPr>
+                    <m:t>i=1</m:t>
+                  </m:r>
+                </m:sub>
+                <m:sup>
+                  <m:r>
+                    <w:rPr>
+                      <w:rFonts w:ascii="Cambria Math" w:eastAsia="Arial" w:hAnsi="Cambria Math" w:cs="Arial"/>
+                      <w:sz w:val="24"/>
+                      <w:szCs w:val="24"/>
+                    </w:rPr>
+                    <m:t>n</m:t>
+                  </m:r>
+                </m:sup>
+                <m:e>
+                  <m:sSup>
+                    <m:sSupPr>
+                      <m:ctrlPr>
+                        <w:rPr>
+                          <w:rFonts w:ascii="Cambria Math" w:eastAsia="Arial" w:hAnsi="Cambria Math" w:cs="Arial"/>
+                          <w:i/>
+                          <w:sz w:val="24"/>
+                          <w:szCs w:val="24"/>
+                        </w:rPr>
+                      </m:ctrlPr>
+                    </m:sSupPr>
+                    <m:e>
+                      <m:sSub>
+                        <m:sSubPr>
+                          <m:ctrlPr>
+                            <w:rPr>
+                              <w:rFonts w:ascii="Cambria Math" w:eastAsia="Arial" w:hAnsi="Cambria Math" w:cs="Arial"/>
+                              <w:i/>
+                              <w:sz w:val="24"/>
+                              <w:szCs w:val="24"/>
+                            </w:rPr>
+                          </m:ctrlPr>
+                        </m:sSubPr>
+                        <m:e>
+                          <m:r>
+                            <w:rPr>
+                              <w:rFonts w:ascii="Cambria Math" w:eastAsia="Arial" w:hAnsi="Cambria Math" w:cs="Arial"/>
+                              <w:sz w:val="24"/>
+                              <w:szCs w:val="24"/>
+                            </w:rPr>
+                            <m:t>(x</m:t>
+                          </m:r>
+                        </m:e>
+                        <m:sub>
+                          <m:r>
+                            <w:rPr>
+                              <w:rFonts w:ascii="Cambria Math" w:eastAsia="Arial" w:hAnsi="Cambria Math" w:cs="Arial"/>
+                              <w:sz w:val="24"/>
+                              <w:szCs w:val="24"/>
+                            </w:rPr>
+                            <m:t>i</m:t>
+                          </m:r>
+                        </m:sub>
+                      </m:sSub>
+                      <m:r>
+                        <w:rPr>
+                          <w:rFonts w:ascii="Cambria Math" w:eastAsia="Arial" w:hAnsi="Cambria Math" w:cs="Arial"/>
+                          <w:sz w:val="24"/>
+                          <w:szCs w:val="24"/>
+                        </w:rPr>
+                        <m:t>-</m:t>
+                      </m:r>
+                      <m:acc>
+                        <m:accPr>
+                          <m:chr m:val="̃"/>
+                          <m:ctrlPr>
+                            <w:rPr>
+                              <w:rFonts w:ascii="Cambria Math" w:eastAsia="Arial" w:hAnsi="Cambria Math" w:cs="Arial"/>
+                              <w:i/>
+                              <w:sz w:val="24"/>
+                              <w:szCs w:val="24"/>
+                            </w:rPr>
+                          </m:ctrlPr>
+                        </m:accPr>
+                        <m:e>
+                          <m:r>
+                            <w:rPr>
+                              <w:rFonts w:ascii="Cambria Math" w:eastAsia="Arial" w:hAnsi="Cambria Math" w:cs="Arial"/>
+                              <w:sz w:val="24"/>
+                              <w:szCs w:val="24"/>
+                            </w:rPr>
+                            <m:t>x</m:t>
+                          </m:r>
+                        </m:e>
+                      </m:acc>
+                      <m:r>
+                        <w:rPr>
+                          <w:rFonts w:ascii="Cambria Math" w:eastAsia="Arial" w:hAnsi="Cambria Math" w:cs="Arial"/>
+                          <w:sz w:val="24"/>
+                          <w:szCs w:val="24"/>
+                        </w:rPr>
+                        <m:t>)</m:t>
+                      </m:r>
+                    </m:e>
+                    <m:sup>
+                      <m:r>
+                        <w:rPr>
+                          <w:rFonts w:ascii="Cambria Math" w:eastAsia="Arial" w:hAnsi="Cambria Math" w:cs="Arial"/>
+                          <w:sz w:val="24"/>
+                          <w:szCs w:val="24"/>
+                        </w:rPr>
+                        <m:t>2</m:t>
+                      </m:r>
+                    </m:sup>
+                  </m:sSup>
+                </m:e>
+              </m:nary>
+            </m:e>
+          </m:rad>
+        </m:oMath>
+      </m:oMathPara>
     </w:p>
     <w:sectPr>
       <w:headerReference w:type="default" r:id="rId8"/>
@@ -7404,7 +8802,7 @@
 </file>
 
 <file path=customXml/itemProps1.xml><?xml version="1.0" encoding="utf-8"?>
-<ds:datastoreItem xmlns:ds="http://schemas.openxmlformats.org/officeDocument/2006/customXml" ds:itemID="{12AA09E7-303D-4FC9-81E1-A8C328DF151A}">
+<ds:datastoreItem xmlns:ds="http://schemas.openxmlformats.org/officeDocument/2006/customXml" ds:itemID="{7FBABABB-B700-43EC-94DC-EA9118A2860C}">
   <ds:schemaRefs>
     <ds:schemaRef ds:uri="http://schemas.openxmlformats.org/officeDocument/2006/bibliography"/>
   </ds:schemaRefs>

</xml_diff>